<commit_message>
Ciclo de vida y Lenguajes y herramientas
</commit_message>
<xml_diff>
--- a/Descripción del sistema - PSU.docx
+++ b/Descripción del sistema - PSU.docx
@@ -550,39 +550,112 @@
           </w:p>
         </w:tc>
       </w:tr>
+      <w:tr>
+        <w:tc>
+          <w:tcPr>
+            <w:tcW w:w="1271" w:type="dxa"/>
+          </w:tcPr>
+          <w:p>
+            <w:pPr>
+              <w:jc w:val="center"/>
+              <w:rPr>
+                <w:rFonts w:ascii="Times New Roman" w:hAnsi="Times New Roman" w:cs="Times New Roman"/>
+              </w:rPr>
+            </w:pPr>
+            <w:r>
+              <w:rPr>
+                <w:rFonts w:ascii="Times New Roman" w:hAnsi="Times New Roman" w:cs="Times New Roman"/>
+              </w:rPr>
+              <w:t>1.1</w:t>
+            </w:r>
+          </w:p>
+        </w:tc>
+        <w:tc>
+          <w:tcPr>
+            <w:tcW w:w="1276" w:type="dxa"/>
+          </w:tcPr>
+          <w:p>
+            <w:pPr>
+              <w:jc w:val="center"/>
+              <w:rPr>
+                <w:rFonts w:ascii="Times New Roman" w:hAnsi="Times New Roman" w:cs="Times New Roman"/>
+              </w:rPr>
+            </w:pPr>
+            <w:r>
+              <w:rPr>
+                <w:rFonts w:ascii="Times New Roman" w:hAnsi="Times New Roman" w:cs="Times New Roman"/>
+              </w:rPr>
+              <w:t>2</w:t>
+            </w:r>
+          </w:p>
+        </w:tc>
+        <w:tc>
+          <w:tcPr>
+            <w:tcW w:w="1417" w:type="dxa"/>
+          </w:tcPr>
+          <w:p>
+            <w:pPr>
+              <w:jc w:val="center"/>
+              <w:rPr>
+                <w:rFonts w:ascii="Times New Roman" w:hAnsi="Times New Roman" w:cs="Times New Roman"/>
+              </w:rPr>
+            </w:pPr>
+            <w:r>
+              <w:rPr>
+                <w:rFonts w:ascii="Times New Roman" w:hAnsi="Times New Roman" w:cs="Times New Roman"/>
+              </w:rPr>
+              <w:t>18/03/2022</w:t>
+            </w:r>
+          </w:p>
+        </w:tc>
+        <w:tc>
+          <w:tcPr>
+            <w:tcW w:w="2977" w:type="dxa"/>
+          </w:tcPr>
+          <w:p>
+            <w:pPr>
+              <w:jc w:val="center"/>
+              <w:rPr>
+                <w:rFonts w:ascii="Times New Roman" w:hAnsi="Times New Roman" w:cs="Times New Roman"/>
+              </w:rPr>
+            </w:pPr>
+            <w:r>
+              <w:rPr>
+                <w:rFonts w:ascii="Times New Roman" w:hAnsi="Times New Roman" w:cs="Times New Roman"/>
+                <w:b/>
+                <w:bCs/>
+              </w:rPr>
+              <w:t xml:space="preserve">Contexto del proyecto: </w:t>
+            </w:r>
+            <w:r>
+              <w:rPr>
+                <w:rFonts w:ascii="Times New Roman" w:hAnsi="Times New Roman" w:cs="Times New Roman"/>
+              </w:rPr>
+              <w:t>Se fijará el ciclo de vida que tendrá este software y tambien se establecerán los lenguajes de programación para este desarrollo.</w:t>
+            </w:r>
+          </w:p>
+        </w:tc>
+        <w:tc>
+          <w:tcPr>
+            <w:tcW w:w="1887" w:type="dxa"/>
+          </w:tcPr>
+          <w:p>
+            <w:pPr>
+              <w:jc w:val="center"/>
+              <w:rPr>
+                <w:rFonts w:ascii="Times New Roman" w:hAnsi="Times New Roman" w:cs="Times New Roman"/>
+              </w:rPr>
+            </w:pPr>
+            <w:r>
+              <w:rPr>
+                <w:rFonts w:ascii="Times New Roman" w:hAnsi="Times New Roman" w:cs="Times New Roman"/>
+              </w:rPr>
+              <w:t>Fabian Olarte Vargas.</w:t>
+            </w:r>
+          </w:p>
+        </w:tc>
+      </w:tr>
     </w:tbl>
-    <w:p>
-      <w:pPr>
-        <w:jc w:val="both"/>
-        <w:rPr>
-          <w:rFonts w:ascii="Times New Roman" w:hAnsi="Times New Roman" w:cs="Times New Roman"/>
-        </w:rPr>
-      </w:pPr>
-    </w:p>
-    <w:p>
-      <w:pPr>
-        <w:jc w:val="both"/>
-        <w:rPr>
-          <w:rFonts w:ascii="Times New Roman" w:hAnsi="Times New Roman" w:cs="Times New Roman"/>
-        </w:rPr>
-      </w:pPr>
-    </w:p>
-    <w:p>
-      <w:pPr>
-        <w:jc w:val="both"/>
-        <w:rPr>
-          <w:rFonts w:ascii="Times New Roman" w:hAnsi="Times New Roman" w:cs="Times New Roman"/>
-        </w:rPr>
-      </w:pPr>
-    </w:p>
-    <w:p>
-      <w:pPr>
-        <w:jc w:val="both"/>
-        <w:rPr>
-          <w:rFonts w:ascii="Times New Roman" w:hAnsi="Times New Roman" w:cs="Times New Roman"/>
-        </w:rPr>
-      </w:pPr>
-    </w:p>
     <w:p>
       <w:pPr>
         <w:jc w:val="both"/>
@@ -1172,11 +1245,169 @@
           <w:rFonts w:ascii="Times New Roman" w:hAnsi="Times New Roman" w:cs="Times New Roman"/>
           <w:b/>
           <w:bCs/>
-          <w:sz w:val="24"/>
-          <w:szCs w:val="24"/>
-        </w:rPr>
-      </w:pPr>
-      <w:r>
+          <w:sz w:val="25"/>
+          <w:szCs w:val="25"/>
+        </w:rPr>
+      </w:pPr>
+      <w:r>
+        <w:rPr>
+          <w:rFonts w:ascii="Times New Roman" w:hAnsi="Times New Roman" w:cs="Times New Roman"/>
+          <w:b/>
+          <w:bCs/>
+          <w:sz w:val="25"/>
+          <w:szCs w:val="25"/>
+        </w:rPr>
+        <w:lastRenderedPageBreak/>
+        <w:t>Introducción</w:t>
+      </w:r>
+      <w:r>
+        <w:rPr>
+          <w:rFonts w:ascii="Times New Roman" w:hAnsi="Times New Roman" w:cs="Times New Roman"/>
+          <w:b/>
+          <w:bCs/>
+          <w:sz w:val="25"/>
+          <w:szCs w:val="25"/>
+        </w:rPr>
+        <w:t>.</w:t>
+      </w:r>
+      <w:r>
+        <w:rPr>
+          <w:rFonts w:ascii="Times New Roman" w:hAnsi="Times New Roman" w:cs="Times New Roman"/>
+          <w:b/>
+          <w:bCs/>
+          <w:sz w:val="25"/>
+          <w:szCs w:val="25"/>
+        </w:rPr>
+        <w:t xml:space="preserve"> </w:t>
+      </w:r>
+    </w:p>
+    <w:p>
+      <w:pPr>
+        <w:jc w:val="both"/>
+        <w:rPr>
+          <w:rFonts w:ascii="Times New Roman" w:hAnsi="Times New Roman" w:cs="Times New Roman"/>
+        </w:rPr>
+      </w:pPr>
+      <w:r>
+        <w:rPr>
+          <w:rFonts w:ascii="Times New Roman" w:hAnsi="Times New Roman" w:cs="Times New Roman"/>
+        </w:rPr>
+        <w:t xml:space="preserve">El presente documento tiene como propósito establecer las bases del proyecto, es este se fijarán las herramientas que se </w:t>
+      </w:r>
+      <w:r>
+        <w:rPr>
+          <w:rFonts w:ascii="Times New Roman" w:hAnsi="Times New Roman" w:cs="Times New Roman"/>
+        </w:rPr>
+        <w:t>utilizarán</w:t>
+      </w:r>
+      <w:r>
+        <w:rPr>
+          <w:rFonts w:ascii="Times New Roman" w:hAnsi="Times New Roman" w:cs="Times New Roman"/>
+        </w:rPr>
+        <w:t xml:space="preserve"> para el desarrollo de este, como serán los roles de cada integrante del equipo en la implementación de este proyecto</w:t>
+      </w:r>
+      <w:r>
+        <w:rPr>
+          <w:rFonts w:ascii="Times New Roman" w:hAnsi="Times New Roman" w:cs="Times New Roman"/>
+        </w:rPr>
+        <w:t xml:space="preserve">, las funcionalidades que tendrá y de </w:t>
+      </w:r>
+      <w:r>
+        <w:rPr>
+          <w:rFonts w:ascii="Times New Roman" w:hAnsi="Times New Roman" w:cs="Times New Roman"/>
+        </w:rPr>
+        <w:t>cómo</w:t>
+      </w:r>
+      <w:r>
+        <w:rPr>
+          <w:rFonts w:ascii="Times New Roman" w:hAnsi="Times New Roman" w:cs="Times New Roman"/>
+        </w:rPr>
+        <w:t xml:space="preserve"> será el diseño detallado de este software</w:t>
+      </w:r>
+    </w:p>
+    <w:p>
+      <w:pPr>
+        <w:jc w:val="both"/>
+        <w:rPr>
+          <w:rFonts w:ascii="Times New Roman" w:hAnsi="Times New Roman" w:cs="Times New Roman"/>
+        </w:rPr>
+      </w:pPr>
+      <w:r>
+        <w:rPr>
+          <w:rFonts w:ascii="Times New Roman" w:hAnsi="Times New Roman" w:cs="Times New Roman"/>
+        </w:rPr>
+        <w:t xml:space="preserve">La propuesta planteada se basa en un software a modo de sistema de informacion capaz de gestionar información que es recolectada en cada uno de los procesos de la </w:t>
+      </w:r>
+      <w:r>
+        <w:rPr>
+          <w:rFonts w:ascii="Times New Roman" w:hAnsi="Times New Roman" w:cs="Times New Roman"/>
+          <w:i/>
+          <w:iCs/>
+        </w:rPr>
+        <w:t>Corporación Juntos Construyendo Futuro</w:t>
+      </w:r>
+      <w:r>
+        <w:rPr>
+          <w:rFonts w:ascii="Times New Roman" w:hAnsi="Times New Roman" w:cs="Times New Roman"/>
+          <w:i/>
+          <w:iCs/>
+        </w:rPr>
+        <w:t xml:space="preserve">, </w:t>
+      </w:r>
+      <w:r>
+        <w:rPr>
+          <w:rFonts w:ascii="Times New Roman" w:hAnsi="Times New Roman" w:cs="Times New Roman"/>
+        </w:rPr>
+        <w:t>tambien ayudara a facilitar la visualización del estado de cada uno de los proyectos desarrollados por la corporación, es decir, dar un seguimiento del proceso de cada uno de los proyectos, mas adelante profundizaremos en cada una de estas funcionalidades.</w:t>
+      </w:r>
+    </w:p>
+    <w:p>
+      <w:pPr>
+        <w:jc w:val="both"/>
+        <w:rPr>
+          <w:rFonts w:ascii="Times New Roman" w:hAnsi="Times New Roman" w:cs="Times New Roman"/>
+        </w:rPr>
+      </w:pPr>
+      <w:r>
+        <w:rPr>
+          <w:rFonts w:ascii="Times New Roman" w:hAnsi="Times New Roman" w:cs="Times New Roman"/>
+        </w:rPr>
+        <w:t xml:space="preserve">Un vez finalizado el documento se tiene como objetivo facilitar el entendimiento de cómo será el desarrollo de este proyecto, ya que al ser a mediano y largo plazo se necesitará ser específicos para que cualquier equipo pueda entender y a su vez continuar desarrollando sin necesidad de volver a pasos ya realizados anteriormente. </w:t>
+      </w:r>
+    </w:p>
+    <w:p>
+      <w:pPr>
+        <w:jc w:val="both"/>
+        <w:rPr>
+          <w:rFonts w:ascii="Times New Roman" w:hAnsi="Times New Roman" w:cs="Times New Roman"/>
+        </w:rPr>
+      </w:pPr>
+    </w:p>
+    <w:p>
+      <w:pPr>
+        <w:jc w:val="both"/>
+        <w:rPr>
+          <w:rFonts w:ascii="Times New Roman" w:hAnsi="Times New Roman" w:cs="Times New Roman"/>
+          <w:b/>
+          <w:bCs/>
+          <w:sz w:val="25"/>
+          <w:szCs w:val="25"/>
+        </w:rPr>
+      </w:pPr>
+      <w:r>
+        <w:rPr>
+          <w:rFonts w:ascii="Times New Roman" w:hAnsi="Times New Roman" w:cs="Times New Roman"/>
+          <w:b/>
+          <w:bCs/>
+          <w:sz w:val="25"/>
+          <w:szCs w:val="25"/>
+        </w:rPr>
+        <w:t>Aspectos iniciales del proyecto</w:t>
+      </w:r>
+    </w:p>
+    <w:p>
+      <w:pPr>
+        <w:jc w:val="both"/>
         <w:rPr>
           <w:rFonts w:ascii="Times New Roman" w:hAnsi="Times New Roman" w:cs="Times New Roman"/>
           <w:b/>
@@ -1184,146 +1415,6 @@
           <w:sz w:val="24"/>
           <w:szCs w:val="24"/>
         </w:rPr>
-        <w:lastRenderedPageBreak/>
-        <w:t>Introducción</w:t>
-      </w:r>
-      <w:r>
-        <w:rPr>
-          <w:rFonts w:ascii="Times New Roman" w:hAnsi="Times New Roman" w:cs="Times New Roman"/>
-          <w:b/>
-          <w:bCs/>
-          <w:sz w:val="24"/>
-          <w:szCs w:val="24"/>
-        </w:rPr>
-        <w:t>.</w:t>
-      </w:r>
-      <w:r>
-        <w:rPr>
-          <w:rFonts w:ascii="Times New Roman" w:hAnsi="Times New Roman" w:cs="Times New Roman"/>
-          <w:b/>
-          <w:bCs/>
-          <w:sz w:val="24"/>
-          <w:szCs w:val="24"/>
-        </w:rPr>
-        <w:t xml:space="preserve"> </w:t>
-      </w:r>
-    </w:p>
-    <w:p>
-      <w:pPr>
-        <w:jc w:val="both"/>
-        <w:rPr>
-          <w:rFonts w:ascii="Times New Roman" w:hAnsi="Times New Roman" w:cs="Times New Roman"/>
-        </w:rPr>
-      </w:pPr>
-      <w:r>
-        <w:rPr>
-          <w:rFonts w:ascii="Times New Roman" w:hAnsi="Times New Roman" w:cs="Times New Roman"/>
-        </w:rPr>
-        <w:t xml:space="preserve">El presente documento tiene como propósito establecer las bases del proyecto, es este se fijarán las herramientas que se </w:t>
-      </w:r>
-      <w:r>
-        <w:rPr>
-          <w:rFonts w:ascii="Times New Roman" w:hAnsi="Times New Roman" w:cs="Times New Roman"/>
-        </w:rPr>
-        <w:t>utilizarán</w:t>
-      </w:r>
-      <w:r>
-        <w:rPr>
-          <w:rFonts w:ascii="Times New Roman" w:hAnsi="Times New Roman" w:cs="Times New Roman"/>
-        </w:rPr>
-        <w:t xml:space="preserve"> para el desarrollo de este, como serán los roles de cada integrante del equipo en la implementación de este proyecto. </w:t>
-      </w:r>
-    </w:p>
-    <w:p>
-      <w:pPr>
-        <w:jc w:val="both"/>
-        <w:rPr>
-          <w:rFonts w:ascii="Times New Roman" w:hAnsi="Times New Roman" w:cs="Times New Roman"/>
-        </w:rPr>
-      </w:pPr>
-      <w:r>
-        <w:rPr>
-          <w:rFonts w:ascii="Times New Roman" w:hAnsi="Times New Roman" w:cs="Times New Roman"/>
-        </w:rPr>
-        <w:t xml:space="preserve">La propuesta planteada se basa en un software a modo de sistema de informacion capaz de gestionar información que es recolectada en cada uno de los procesos de la </w:t>
-      </w:r>
-      <w:r>
-        <w:rPr>
-          <w:rFonts w:ascii="Times New Roman" w:hAnsi="Times New Roman" w:cs="Times New Roman"/>
-          <w:i/>
-          <w:iCs/>
-        </w:rPr>
-        <w:t>Corporación Juntos Construyendo Futuro</w:t>
-      </w:r>
-      <w:r>
-        <w:rPr>
-          <w:rFonts w:ascii="Times New Roman" w:hAnsi="Times New Roman" w:cs="Times New Roman"/>
-          <w:i/>
-          <w:iCs/>
-        </w:rPr>
-        <w:t xml:space="preserve">, </w:t>
-      </w:r>
-      <w:r>
-        <w:rPr>
-          <w:rFonts w:ascii="Times New Roman" w:hAnsi="Times New Roman" w:cs="Times New Roman"/>
-        </w:rPr>
-        <w:t>tambien ayudara a facilitar la visualización del estado de cada uno de los proyectos desarrollados por la corporación, es decir, dar un seguimiento del proceso de cada uno de los proyectos, mas adelante profundizaremos en cada una de estas funcionalidades.</w:t>
-      </w:r>
-    </w:p>
-    <w:p>
-      <w:pPr>
-        <w:jc w:val="both"/>
-        <w:rPr>
-          <w:rFonts w:ascii="Times New Roman" w:hAnsi="Times New Roman" w:cs="Times New Roman"/>
-        </w:rPr>
-      </w:pPr>
-      <w:r>
-        <w:rPr>
-          <w:rFonts w:ascii="Times New Roman" w:hAnsi="Times New Roman" w:cs="Times New Roman"/>
-        </w:rPr>
-        <w:t xml:space="preserve">Un vez finalizado el documento se tiene como objetivo facilitar el entendimiento de cómo será el desarrollo de este proyecto, ya que al ser a mediano y largo plazo se necesitará ser específicos para que cualquier equipo pueda entender y a su vez continuar desarrollando sin necesidad de volver a pasos ya realizados anteriormente. </w:t>
-      </w:r>
-    </w:p>
-    <w:p>
-      <w:pPr>
-        <w:jc w:val="both"/>
-        <w:rPr>
-          <w:rFonts w:ascii="Times New Roman" w:hAnsi="Times New Roman" w:cs="Times New Roman"/>
-        </w:rPr>
-      </w:pPr>
-    </w:p>
-    <w:p>
-      <w:pPr>
-        <w:jc w:val="both"/>
-        <w:rPr>
-          <w:rFonts w:ascii="Times New Roman" w:hAnsi="Times New Roman" w:cs="Times New Roman"/>
-          <w:b/>
-          <w:bCs/>
-          <w:sz w:val="24"/>
-          <w:szCs w:val="24"/>
-        </w:rPr>
-      </w:pPr>
-      <w:r>
-        <w:rPr>
-          <w:rFonts w:ascii="Times New Roman" w:hAnsi="Times New Roman" w:cs="Times New Roman"/>
-          <w:b/>
-          <w:bCs/>
-          <w:sz w:val="24"/>
-          <w:szCs w:val="24"/>
-        </w:rPr>
-        <w:t>Aspectos iniciales del proyecto</w:t>
-      </w:r>
-    </w:p>
-    <w:p>
-      <w:pPr>
-        <w:jc w:val="both"/>
-        <w:rPr>
-          <w:rFonts w:ascii="Times New Roman" w:hAnsi="Times New Roman" w:cs="Times New Roman"/>
-          <w:b/>
-          <w:bCs/>
-          <w:sz w:val="24"/>
-          <w:szCs w:val="24"/>
-        </w:rPr>
       </w:pPr>
     </w:p>
     <w:p>
@@ -1389,51 +1480,57 @@
         <w:rPr>
           <w:rFonts w:ascii="Times New Roman" w:hAnsi="Times New Roman" w:cs="Times New Roman"/>
         </w:rPr>
-        <w:t xml:space="preserve">y tener a su vez una gestión centralizada de toda esta informacion recolectada. Por otra parte este software tambien brindará un control y seguimiento en cada proyecto, es decir, puesto que la corporación realizar diferentes proyectos a mediano y largo plazo se necesita una herramienta que pueda ayudar al seguimiento y control del estado de cada uno de estos proyectos. </w:t>
-      </w:r>
-    </w:p>
-    <w:p>
-      <w:pPr>
-        <w:jc w:val="both"/>
-        <w:rPr>
-          <w:rFonts w:ascii="Times New Roman" w:hAnsi="Times New Roman" w:cs="Times New Roman"/>
-        </w:rPr>
-      </w:pPr>
-      <w:r>
-        <w:rPr>
-          <w:rFonts w:ascii="Times New Roman" w:hAnsi="Times New Roman" w:cs="Times New Roman"/>
-        </w:rPr>
-        <w:t>Este software dispondrá de usuarios los cuales tendrán diferentes roles, por lo cual se desarrollará un control de las aplicaciones que pueda usar cada usuario, todo esto con el fin de que cada rol pueda cumplir su labor especifica y haya un orden en cada proceso</w:t>
-      </w:r>
-      <w:r>
-        <w:rPr>
-          <w:rFonts w:ascii="Times New Roman" w:hAnsi="Times New Roman" w:cs="Times New Roman"/>
-        </w:rPr>
-        <w:t>, es decir,</w:t>
-      </w:r>
-      <w:r>
-        <w:rPr>
-          <w:rFonts w:ascii="Times New Roman" w:hAnsi="Times New Roman" w:cs="Times New Roman"/>
-        </w:rPr>
-        <w:t xml:space="preserve"> </w:t>
-      </w:r>
-      <w:r>
-        <w:rPr>
-          <w:rFonts w:ascii="Times New Roman" w:hAnsi="Times New Roman" w:cs="Times New Roman"/>
-        </w:rPr>
-        <w:t>c</w:t>
-      </w:r>
-      <w:r>
-        <w:rPr>
-          <w:rFonts w:ascii="Times New Roman" w:hAnsi="Times New Roman" w:cs="Times New Roman"/>
-        </w:rPr>
-        <w:t>ada usuario tendrá un nivel de acceso de informacion</w:t>
-      </w:r>
-      <w:r>
-        <w:rPr>
-          <w:rFonts w:ascii="Times New Roman" w:hAnsi="Times New Roman" w:cs="Times New Roman"/>
-        </w:rPr>
-        <w:t xml:space="preserve"> y aplicación. Los diferentes tipos de usuarios serán: </w:t>
+        <w:t xml:space="preserve">y tener a su vez una gestión centralizada de toda esta informacion recolectada. Por otra parte este software tambien brindará un control y seguimiento en cada proyecto, es decir, puesto que la corporación realiza diferentes proyectos a mediano y largo plazo se necesita una herramienta que pueda ayudar al seguimiento y control del estado de cada uno de estos proyectos. </w:t>
+      </w:r>
+      <w:r>
+        <w:rPr>
+          <w:rFonts w:ascii="Times New Roman" w:hAnsi="Times New Roman" w:cs="Times New Roman"/>
+        </w:rPr>
+        <w:t>Y por último brindara un espacio para consultar y analizar toda esta información recolectada para llevar a cabo de forma completa y ordenada cada proyecto.</w:t>
+      </w:r>
+    </w:p>
+    <w:p>
+      <w:pPr>
+        <w:jc w:val="both"/>
+        <w:rPr>
+          <w:rFonts w:ascii="Times New Roman" w:hAnsi="Times New Roman" w:cs="Times New Roman"/>
+        </w:rPr>
+      </w:pPr>
+      <w:r>
+        <w:rPr>
+          <w:rFonts w:ascii="Times New Roman" w:hAnsi="Times New Roman" w:cs="Times New Roman"/>
+        </w:rPr>
+        <w:t xml:space="preserve">Este software dispondrá de </w:t>
+      </w:r>
+      <w:r>
+        <w:rPr>
+          <w:rFonts w:ascii="Times New Roman" w:hAnsi="Times New Roman" w:cs="Times New Roman"/>
+        </w:rPr>
+        <w:t xml:space="preserve">varios </w:t>
+      </w:r>
+      <w:r>
+        <w:rPr>
+          <w:rFonts w:ascii="Times New Roman" w:hAnsi="Times New Roman" w:cs="Times New Roman"/>
+        </w:rPr>
+        <w:t xml:space="preserve">usuarios los cuales tendrán diferentes roles, por lo cual se desarrollará un control de las </w:t>
+      </w:r>
+      <w:r>
+        <w:rPr>
+          <w:rFonts w:ascii="Times New Roman" w:hAnsi="Times New Roman" w:cs="Times New Roman"/>
+        </w:rPr>
+        <w:t>funcionalidades y acceso a datos</w:t>
+      </w:r>
+      <w:r>
+        <w:rPr>
+          <w:rFonts w:ascii="Times New Roman" w:hAnsi="Times New Roman" w:cs="Times New Roman"/>
+        </w:rPr>
+        <w:t xml:space="preserve"> que pueda usar cada usuario, todo esto con el fin de que cada rol pueda cumplir su labor especifica y haya un orden en cada proceso</w:t>
+      </w:r>
+      <w:r>
+        <w:rPr>
+          <w:rFonts w:ascii="Times New Roman" w:hAnsi="Times New Roman" w:cs="Times New Roman"/>
+        </w:rPr>
+        <w:t xml:space="preserve">. Los diferentes tipos de usuarios serán: </w:t>
       </w:r>
       <w:r>
         <w:rPr>
@@ -1447,7 +1544,19 @@
         <w:rPr>
           <w:rFonts w:ascii="Times New Roman" w:hAnsi="Times New Roman" w:cs="Times New Roman"/>
         </w:rPr>
-        <w:t xml:space="preserve"> el cual es encargado de movilizarse a diferentes comunidades y realizar diferentes acompañamientos a lo largo del tiempo, este tipo de usuario tendrá la disponibilidad de recopilar y cargar información al software desde cualquier parte, además tendrá acceso a su historial de informes cargados y datos de los integrantes de las comunidades. </w:t>
+        <w:t xml:space="preserve"> el cual es encargado de movilizarse a diferentes comunidades y realizar diferentes acompañamientos a lo largo del tiempo, este tipo de usuario tendrá la disponibilidad de recopilar y cargar información al software desde cualquier parte, además tendrá acceso a su historial de informes cargados y datos de los integrantes de las comunidades</w:t>
+      </w:r>
+      <w:r>
+        <w:rPr>
+          <w:rFonts w:ascii="Times New Roman" w:hAnsi="Times New Roman" w:cs="Times New Roman"/>
+        </w:rPr>
+        <w:t xml:space="preserve"> que estén trabajando</w:t>
+      </w:r>
+      <w:r>
+        <w:rPr>
+          <w:rFonts w:ascii="Times New Roman" w:hAnsi="Times New Roman" w:cs="Times New Roman"/>
+        </w:rPr>
+        <w:t xml:space="preserve">. </w:t>
       </w:r>
       <w:r>
         <w:rPr>
@@ -1467,13 +1576,68 @@
         <w:rPr>
           <w:rFonts w:ascii="Times New Roman" w:hAnsi="Times New Roman" w:cs="Times New Roman"/>
         </w:rPr>
-        <w:t xml:space="preserve">los cuales son encargados de dirigir equipos conformados de profesionales de campo, con el fin de seguir y controlar el proceso a llevar para el desarrollo de un proyecto y/o tarea especifica, </w:t>
-      </w:r>
-      <w:r>
-        <w:rPr>
-          <w:rFonts w:ascii="Times New Roman" w:hAnsi="Times New Roman" w:cs="Times New Roman"/>
-        </w:rPr>
-        <w:t xml:space="preserve">además tendrá acceso a toda la informacion cargada por los profesionales de campo. El siguiente tipo de usuario </w:t>
+        <w:t>los cuales son encargados de dirigir equipos conformados de profesionales de campo, con el fin de seguir y controlar el proceso a llevar para el desarrollo de un proyecto y/o tarea especifica</w:t>
+      </w:r>
+      <w:r>
+        <w:rPr>
+          <w:rFonts w:ascii="Times New Roman" w:hAnsi="Times New Roman" w:cs="Times New Roman"/>
+        </w:rPr>
+        <w:t>, es por eso por lo que serán capaces de fijar un plan de acción</w:t>
+      </w:r>
+      <w:r>
+        <w:rPr>
+          <w:rFonts w:ascii="Times New Roman" w:hAnsi="Times New Roman" w:cs="Times New Roman"/>
+        </w:rPr>
+        <w:t xml:space="preserve"> (lista de tareas pendientes)</w:t>
+      </w:r>
+      <w:r>
+        <w:rPr>
+          <w:rFonts w:ascii="Times New Roman" w:hAnsi="Times New Roman" w:cs="Times New Roman"/>
+        </w:rPr>
+        <w:t xml:space="preserve"> para llevar a cabo los proyectos, tambien podrán enviar retroalimentación a la información cargada de los profesionales de campo y validar si se puede cargar dicha informacion o necesita ser corregida</w:t>
+      </w:r>
+      <w:r>
+        <w:rPr>
+          <w:rFonts w:ascii="Times New Roman" w:hAnsi="Times New Roman" w:cs="Times New Roman"/>
+        </w:rPr>
+        <w:t xml:space="preserve">, </w:t>
+      </w:r>
+      <w:r>
+        <w:rPr>
+          <w:rFonts w:ascii="Times New Roman" w:hAnsi="Times New Roman" w:cs="Times New Roman"/>
+        </w:rPr>
+        <w:t>además</w:t>
+      </w:r>
+      <w:r>
+        <w:rPr>
+          <w:rFonts w:ascii="Times New Roman" w:hAnsi="Times New Roman" w:cs="Times New Roman"/>
+        </w:rPr>
+        <w:t xml:space="preserve"> contarán con una ayuda que les </w:t>
+      </w:r>
+      <w:r>
+        <w:rPr>
+          <w:rFonts w:ascii="Times New Roman" w:hAnsi="Times New Roman" w:cs="Times New Roman"/>
+        </w:rPr>
+        <w:lastRenderedPageBreak/>
+        <w:t>permita saber si los profesionales de campo han cumplido con sus acompañamiento y por último el coordinador</w:t>
+      </w:r>
+      <w:r>
+        <w:rPr>
+          <w:rFonts w:ascii="Times New Roman" w:hAnsi="Times New Roman" w:cs="Times New Roman"/>
+        </w:rPr>
+        <w:t xml:space="preserve"> </w:t>
+      </w:r>
+      <w:r>
+        <w:rPr>
+          <w:rFonts w:ascii="Times New Roman" w:hAnsi="Times New Roman" w:cs="Times New Roman"/>
+        </w:rPr>
+        <w:t xml:space="preserve">tendrá </w:t>
+      </w:r>
+      <w:r>
+        <w:rPr>
+          <w:rFonts w:ascii="Times New Roman" w:hAnsi="Times New Roman" w:cs="Times New Roman"/>
+        </w:rPr>
+        <w:t xml:space="preserve">acceso a toda la informacion cargada por los profesionales de campo. El siguiente tipo de usuario </w:t>
       </w:r>
       <w:r>
         <w:rPr>
@@ -1565,13 +1729,67 @@
         <w:rPr>
           <w:rFonts w:ascii="Times New Roman" w:hAnsi="Times New Roman" w:cs="Times New Roman"/>
         </w:rPr>
+        <w:t xml:space="preserve"> especifica </w:t>
+      </w:r>
+      <w:r>
+        <w:rPr>
+          <w:rFonts w:ascii="Times New Roman" w:hAnsi="Times New Roman" w:cs="Times New Roman"/>
+        </w:rPr>
+        <w:t>de la administración</w:t>
+      </w:r>
+      <w:r>
+        <w:rPr>
+          <w:rFonts w:ascii="Times New Roman" w:hAnsi="Times New Roman" w:cs="Times New Roman"/>
+        </w:rPr>
+        <w:t xml:space="preserve"> de un proyecto, asignando coordinador y</w:t>
+      </w:r>
+      <w:r>
+        <w:rPr>
+          <w:rFonts w:ascii="Times New Roman" w:hAnsi="Times New Roman" w:cs="Times New Roman"/>
+        </w:rPr>
+        <w:t xml:space="preserve"> los</w:t>
+      </w:r>
+      <w:r>
+        <w:rPr>
+          <w:rFonts w:ascii="Times New Roman" w:hAnsi="Times New Roman" w:cs="Times New Roman"/>
+        </w:rPr>
+        <w:t xml:space="preserve"> profesionales de campo</w:t>
+      </w:r>
+      <w:r>
+        <w:rPr>
+          <w:rFonts w:ascii="Times New Roman" w:hAnsi="Times New Roman" w:cs="Times New Roman"/>
+        </w:rPr>
+        <w:t>,</w:t>
+      </w:r>
+      <w:r>
+        <w:rPr>
+          <w:rFonts w:ascii="Times New Roman" w:hAnsi="Times New Roman" w:cs="Times New Roman"/>
+        </w:rPr>
         <w:t xml:space="preserve"> </w:t>
       </w:r>
       <w:r>
         <w:rPr>
           <w:rFonts w:ascii="Times New Roman" w:hAnsi="Times New Roman" w:cs="Times New Roman"/>
         </w:rPr>
-        <w:t>especifica</w:t>
+        <w:t>y por último tenemos al super usuario el cual podrá gestionar los roles, es decir, podrá asignar diferentes roles a cada usuario</w:t>
+      </w:r>
+      <w:r>
+        <w:rPr>
+          <w:rFonts w:ascii="Times New Roman" w:hAnsi="Times New Roman" w:cs="Times New Roman"/>
+        </w:rPr>
+        <w:t>, tambien puede crear módulos para la gestión correcta de un proyecto, por ejemplo, crear módulos de carga de reportes, módulos de validación</w:t>
+      </w:r>
+      <w:r>
+        <w:rPr>
+          <w:rFonts w:ascii="Times New Roman" w:hAnsi="Times New Roman" w:cs="Times New Roman"/>
+        </w:rPr>
+        <w:t>,</w:t>
+      </w:r>
+      <w:r>
+        <w:rPr>
+          <w:rFonts w:ascii="Times New Roman" w:hAnsi="Times New Roman" w:cs="Times New Roman"/>
+        </w:rPr>
+        <w:t xml:space="preserve"> etc.</w:t>
       </w:r>
       <w:r>
         <w:rPr>
@@ -1583,19 +1801,49 @@
         <w:rPr>
           <w:rFonts w:ascii="Times New Roman" w:hAnsi="Times New Roman" w:cs="Times New Roman"/>
         </w:rPr>
-        <w:t>de la administración</w:t>
-      </w:r>
-      <w:r>
-        <w:rPr>
-          <w:rFonts w:ascii="Times New Roman" w:hAnsi="Times New Roman" w:cs="Times New Roman"/>
-        </w:rPr>
-        <w:t xml:space="preserve"> de un proyecto, asignando coordinador y</w:t>
-      </w:r>
-      <w:r>
-        <w:rPr>
-          <w:rFonts w:ascii="Times New Roman" w:hAnsi="Times New Roman" w:cs="Times New Roman"/>
-        </w:rPr>
-        <w:t xml:space="preserve"> los</w:t>
+        <w:t>A</w:t>
+      </w:r>
+      <w:r>
+        <w:rPr>
+          <w:rFonts w:ascii="Times New Roman" w:hAnsi="Times New Roman" w:cs="Times New Roman"/>
+        </w:rPr>
+        <w:t xml:space="preserve">demás tendrá </w:t>
+      </w:r>
+      <w:r>
+        <w:rPr>
+          <w:rFonts w:ascii="Times New Roman" w:hAnsi="Times New Roman" w:cs="Times New Roman"/>
+        </w:rPr>
+        <w:t>acceso</w:t>
+      </w:r>
+      <w:r>
+        <w:rPr>
+          <w:rFonts w:ascii="Times New Roman" w:hAnsi="Times New Roman" w:cs="Times New Roman"/>
+        </w:rPr>
+        <w:t xml:space="preserve"> a todos los datos existentes en el sistema para hacer validaciones de calidad</w:t>
+      </w:r>
+      <w:r>
+        <w:rPr>
+          <w:rFonts w:ascii="Times New Roman" w:hAnsi="Times New Roman" w:cs="Times New Roman"/>
+        </w:rPr>
+        <w:t xml:space="preserve"> y </w:t>
+      </w:r>
+      <w:r>
+        <w:rPr>
+          <w:rFonts w:ascii="Times New Roman" w:hAnsi="Times New Roman" w:cs="Times New Roman"/>
+        </w:rPr>
+        <w:t xml:space="preserve">por </w:t>
+      </w:r>
+      <w:r>
+        <w:rPr>
+          <w:rFonts w:ascii="Times New Roman" w:hAnsi="Times New Roman" w:cs="Times New Roman"/>
+        </w:rPr>
+        <w:t>último</w:t>
+      </w:r>
+      <w:r>
+        <w:rPr>
+          <w:rFonts w:ascii="Times New Roman" w:hAnsi="Times New Roman" w:cs="Times New Roman"/>
+        </w:rPr>
+        <w:t xml:space="preserve"> tambien</w:t>
       </w:r>
       <w:r>
         <w:rPr>
@@ -1607,68 +1855,19 @@
         <w:rPr>
           <w:rFonts w:ascii="Times New Roman" w:hAnsi="Times New Roman" w:cs="Times New Roman"/>
         </w:rPr>
-        <w:lastRenderedPageBreak/>
-        <w:t>profesionales de campo</w:t>
-      </w:r>
-      <w:r>
-        <w:rPr>
-          <w:rFonts w:ascii="Times New Roman" w:hAnsi="Times New Roman" w:cs="Times New Roman"/>
-        </w:rPr>
-        <w:t>,</w:t>
-      </w:r>
-      <w:r>
-        <w:rPr>
-          <w:rFonts w:ascii="Times New Roman" w:hAnsi="Times New Roman" w:cs="Times New Roman"/>
-        </w:rPr>
-        <w:t xml:space="preserve"> </w:t>
-      </w:r>
-      <w:r>
-        <w:rPr>
-          <w:rFonts w:ascii="Times New Roman" w:hAnsi="Times New Roman" w:cs="Times New Roman"/>
-        </w:rPr>
-        <w:t>y por último tenemos al super usuario el cual podrá gestionar los roles, es decir, podrá asignar diferentes roles a cada usuario</w:t>
-      </w:r>
-      <w:r>
-        <w:rPr>
-          <w:rFonts w:ascii="Times New Roman" w:hAnsi="Times New Roman" w:cs="Times New Roman"/>
-        </w:rPr>
-        <w:t>, tambien puede crear módulos para la gestión correcta de un proyecto, por ejemplo, crear módulos de carga de reportes, módulos de validación</w:t>
-      </w:r>
-      <w:r>
-        <w:rPr>
-          <w:rFonts w:ascii="Times New Roman" w:hAnsi="Times New Roman" w:cs="Times New Roman"/>
-        </w:rPr>
-        <w:t>,</w:t>
-      </w:r>
-      <w:r>
-        <w:rPr>
-          <w:rFonts w:ascii="Times New Roman" w:hAnsi="Times New Roman" w:cs="Times New Roman"/>
-        </w:rPr>
-        <w:t xml:space="preserve"> etc.</w:t>
-      </w:r>
-      <w:r>
-        <w:rPr>
-          <w:rFonts w:ascii="Times New Roman" w:hAnsi="Times New Roman" w:cs="Times New Roman"/>
-        </w:rPr>
-        <w:t xml:space="preserve"> </w:t>
-      </w:r>
-      <w:r>
-        <w:rPr>
-          <w:rFonts w:ascii="Times New Roman" w:hAnsi="Times New Roman" w:cs="Times New Roman"/>
-        </w:rPr>
-        <w:t>A</w:t>
-      </w:r>
-      <w:r>
-        <w:rPr>
-          <w:rFonts w:ascii="Times New Roman" w:hAnsi="Times New Roman" w:cs="Times New Roman"/>
-        </w:rPr>
-        <w:t>demás tendrá informacion a todos los datos existentes en el sistema para hacer validaciones de calidad</w:t>
-      </w:r>
-      <w:r>
-        <w:rPr>
-          <w:rFonts w:ascii="Times New Roman" w:hAnsi="Times New Roman" w:cs="Times New Roman"/>
-        </w:rPr>
-        <w:t xml:space="preserve"> y además podrá cumplir el mismo rol del administrador</w:t>
+        <w:t>será capaz de</w:t>
+      </w:r>
+      <w:r>
+        <w:rPr>
+          <w:rFonts w:ascii="Times New Roman" w:hAnsi="Times New Roman" w:cs="Times New Roman"/>
+        </w:rPr>
+        <w:t xml:space="preserve"> cumplir el mismo rol del administrador</w:t>
+      </w:r>
+      <w:r>
+        <w:rPr>
+          <w:rFonts w:ascii="Times New Roman" w:hAnsi="Times New Roman" w:cs="Times New Roman"/>
+        </w:rPr>
+        <w:t>.</w:t>
       </w:r>
     </w:p>
     <w:p>
@@ -1921,6 +2120,7 @@
         <w:rPr>
           <w:rFonts w:ascii="Times New Roman" w:hAnsi="Times New Roman" w:cs="Times New Roman"/>
         </w:rPr>
+        <w:lastRenderedPageBreak/>
         <w:t>Brindar un espacio de</w:t>
       </w:r>
       <w:r>
@@ -1977,7 +2177,19 @@
         <w:rPr>
           <w:rFonts w:ascii="Times New Roman" w:hAnsi="Times New Roman" w:cs="Times New Roman"/>
         </w:rPr>
-        <w:t>ar un control de versiones de cada formulario que se suba a este.</w:t>
+        <w:t>ar un control de versiones de cada formulario que se suba a este</w:t>
+      </w:r>
+      <w:r>
+        <w:rPr>
+          <w:rFonts w:ascii="Times New Roman" w:hAnsi="Times New Roman" w:cs="Times New Roman"/>
+        </w:rPr>
+        <w:t xml:space="preserve"> (transversalidad)</w:t>
+      </w:r>
+      <w:r>
+        <w:rPr>
+          <w:rFonts w:ascii="Times New Roman" w:hAnsi="Times New Roman" w:cs="Times New Roman"/>
+        </w:rPr>
+        <w:t>.</w:t>
       </w:r>
     </w:p>
     <w:p>
@@ -2034,7 +2246,25 @@
         <w:rPr>
           <w:rFonts w:ascii="Times New Roman" w:hAnsi="Times New Roman" w:cs="Times New Roman"/>
         </w:rPr>
-        <w:t xml:space="preserve">Dar un espacio donde se encuentre la informacion de cada miembro de las diferentes comunidades. </w:t>
+        <w:t>Tener la</w:t>
+      </w:r>
+      <w:r>
+        <w:rPr>
+          <w:rFonts w:ascii="Times New Roman" w:hAnsi="Times New Roman" w:cs="Times New Roman"/>
+        </w:rPr>
+        <w:t xml:space="preserve"> informacion de cada miembro de las diferentes comunidades</w:t>
+      </w:r>
+      <w:r>
+        <w:rPr>
+          <w:rFonts w:ascii="Times New Roman" w:hAnsi="Times New Roman" w:cs="Times New Roman"/>
+        </w:rPr>
+        <w:t xml:space="preserve"> trabajadas</w:t>
+      </w:r>
+      <w:r>
+        <w:rPr>
+          <w:rFonts w:ascii="Times New Roman" w:hAnsi="Times New Roman" w:cs="Times New Roman"/>
+        </w:rPr>
+        <w:t xml:space="preserve">. </w:t>
       </w:r>
     </w:p>
     <w:p>
@@ -2053,7 +2283,6 @@
         <w:rPr>
           <w:rFonts w:ascii="Times New Roman" w:hAnsi="Times New Roman" w:cs="Times New Roman"/>
         </w:rPr>
-        <w:lastRenderedPageBreak/>
         <w:t>Brindar una estructura</w:t>
       </w:r>
       <w:r>
@@ -2061,6 +2290,12 @@
           <w:rFonts w:ascii="Times New Roman" w:hAnsi="Times New Roman" w:cs="Times New Roman"/>
         </w:rPr>
         <w:t xml:space="preserve"> de variables</w:t>
+      </w:r>
+      <w:r>
+        <w:rPr>
+          <w:rFonts w:ascii="Times New Roman" w:hAnsi="Times New Roman" w:cs="Times New Roman"/>
+        </w:rPr>
+        <w:t xml:space="preserve"> (variables obligatorias y opcionales en formularios)</w:t>
       </w:r>
       <w:r>
         <w:rPr>
@@ -2085,7 +2320,31 @@
         <w:rPr>
           <w:rFonts w:ascii="Times New Roman" w:hAnsi="Times New Roman" w:cs="Times New Roman"/>
         </w:rPr>
-        <w:t>Ayudar con la creación de indicadores operativos o estado.</w:t>
+        <w:t xml:space="preserve">Ayudar con la creación de indicadores operativos o </w:t>
+      </w:r>
+      <w:r>
+        <w:rPr>
+          <w:rFonts w:ascii="Times New Roman" w:hAnsi="Times New Roman" w:cs="Times New Roman"/>
+        </w:rPr>
+        <w:t xml:space="preserve">de </w:t>
+      </w:r>
+      <w:r>
+        <w:rPr>
+          <w:rFonts w:ascii="Times New Roman" w:hAnsi="Times New Roman" w:cs="Times New Roman"/>
+        </w:rPr>
+        <w:t>estado</w:t>
+      </w:r>
+      <w:r>
+        <w:rPr>
+          <w:rFonts w:ascii="Times New Roman" w:hAnsi="Times New Roman" w:cs="Times New Roman"/>
+        </w:rPr>
+        <w:t xml:space="preserve"> para visualizar el avance de cada proyecto</w:t>
+      </w:r>
+      <w:r>
+        <w:rPr>
+          <w:rFonts w:ascii="Times New Roman" w:hAnsi="Times New Roman" w:cs="Times New Roman"/>
+        </w:rPr>
+        <w:t>.</w:t>
       </w:r>
     </w:p>
     <w:p>
@@ -2129,6 +2388,63 @@
     <w:p>
       <w:pPr>
         <w:pStyle w:val="ListParagraph"/>
+        <w:numPr>
+          <w:ilvl w:val="0"/>
+          <w:numId w:val="8"/>
+        </w:numPr>
+        <w:jc w:val="both"/>
+        <w:rPr>
+          <w:rFonts w:ascii="Times New Roman" w:hAnsi="Times New Roman" w:cs="Times New Roman"/>
+        </w:rPr>
+      </w:pPr>
+      <w:r>
+        <w:rPr>
+          <w:rFonts w:ascii="Times New Roman" w:hAnsi="Times New Roman" w:cs="Times New Roman"/>
+        </w:rPr>
+        <w:t>Enviar correo de confirmación al usuario cuando la información sea cargada con éxito.</w:t>
+      </w:r>
+    </w:p>
+    <w:p>
+      <w:pPr>
+        <w:pStyle w:val="ListParagraph"/>
+        <w:numPr>
+          <w:ilvl w:val="0"/>
+          <w:numId w:val="8"/>
+        </w:numPr>
+        <w:jc w:val="both"/>
+        <w:rPr>
+          <w:rFonts w:ascii="Times New Roman" w:hAnsi="Times New Roman" w:cs="Times New Roman"/>
+        </w:rPr>
+      </w:pPr>
+      <w:r>
+        <w:rPr>
+          <w:rFonts w:ascii="Times New Roman" w:hAnsi="Times New Roman" w:cs="Times New Roman"/>
+        </w:rPr>
+        <w:t>Poder agregar miembros de las diferentes comunidades que se vayan trabajando para tener su informacion disponible cuando se necesite.</w:t>
+      </w:r>
+    </w:p>
+    <w:p>
+      <w:pPr>
+        <w:pStyle w:val="ListParagraph"/>
+        <w:numPr>
+          <w:ilvl w:val="0"/>
+          <w:numId w:val="8"/>
+        </w:numPr>
+        <w:jc w:val="both"/>
+        <w:rPr>
+          <w:rFonts w:ascii="Times New Roman" w:hAnsi="Times New Roman" w:cs="Times New Roman"/>
+        </w:rPr>
+      </w:pPr>
+      <w:r>
+        <w:rPr>
+          <w:rFonts w:ascii="Times New Roman" w:hAnsi="Times New Roman" w:cs="Times New Roman"/>
+        </w:rPr>
+        <w:t>Tener un espacio para que se pueda validar la informacion antes de ser cargada al sistema.</w:t>
+      </w:r>
+    </w:p>
+    <w:p>
+      <w:pPr>
+        <w:pStyle w:val="ListParagraph"/>
         <w:jc w:val="both"/>
         <w:rPr>
           <w:rFonts w:ascii="Times New Roman" w:hAnsi="Times New Roman" w:cs="Times New Roman"/>
@@ -2164,7 +2480,13 @@
         <w:rPr>
           <w:rFonts w:ascii="Times New Roman" w:hAnsi="Times New Roman" w:cs="Times New Roman"/>
         </w:rPr>
-        <w:t>Una vez desarrollado el software se necesitará el recurso de una base de datos la cual será capaz de guardar toda la informacion necesaria para el correcto funcionamiento de este.</w:t>
+        <w:t>Una vez desarrollado el software se necesitará el recurso de una base de datos la cual será capaz de guardar toda la informacion necesaria para el correcto funcionamiento de este</w:t>
+      </w:r>
+      <w:r>
+        <w:rPr>
+          <w:rFonts w:ascii="Times New Roman" w:hAnsi="Times New Roman" w:cs="Times New Roman"/>
+        </w:rPr>
+        <w:t>.</w:t>
       </w:r>
     </w:p>
     <w:p>
@@ -2442,7 +2764,66 @@
           </w:tcPr>
           <w:p>
             <w:pPr>
-              <w:pStyle w:val="ListParagraph"/>
+              <w:jc w:val="center"/>
+              <w:rPr>
+                <w:rFonts w:ascii="Times New Roman" w:hAnsi="Times New Roman" w:cs="Times New Roman"/>
+              </w:rPr>
+            </w:pPr>
+            <w:r>
+              <w:rPr>
+                <w:rFonts w:ascii="Times New Roman" w:hAnsi="Times New Roman" w:cs="Times New Roman"/>
+              </w:rPr>
+              <w:t>22/03/2022</w:t>
+            </w:r>
+          </w:p>
+        </w:tc>
+      </w:tr>
+      <w:tr>
+        <w:tc>
+          <w:tcPr>
+            <w:tcW w:w="1271" w:type="dxa"/>
+          </w:tcPr>
+          <w:p>
+            <w:pPr>
+              <w:jc w:val="center"/>
+              <w:rPr>
+                <w:rFonts w:ascii="Times New Roman" w:hAnsi="Times New Roman" w:cs="Times New Roman"/>
+              </w:rPr>
+            </w:pPr>
+            <w:r>
+              <w:rPr>
+                <w:rFonts w:ascii="Times New Roman" w:hAnsi="Times New Roman" w:cs="Times New Roman"/>
+              </w:rPr>
+              <w:t>3</w:t>
+            </w:r>
+          </w:p>
+        </w:tc>
+        <w:tc>
+          <w:tcPr>
+            <w:tcW w:w="5670" w:type="dxa"/>
+          </w:tcPr>
+          <w:p>
+            <w:pPr>
+              <w:jc w:val="center"/>
+              <w:rPr>
+                <w:rFonts w:ascii="Times New Roman" w:hAnsi="Times New Roman" w:cs="Times New Roman"/>
+              </w:rPr>
+            </w:pPr>
+            <w:r>
+              <w:rPr>
+                <w:rFonts w:ascii="Times New Roman" w:hAnsi="Times New Roman" w:cs="Times New Roman"/>
+              </w:rPr>
+              <w:t>Diseño de los procesos y comportamiento del sistema: Se diseña  los procesos que estructuran el sistema, además se prestara la vista lógica del sistema y muckups.</w:t>
+            </w:r>
+          </w:p>
+        </w:tc>
+        <w:tc>
+          <w:tcPr>
+            <w:tcW w:w="1887" w:type="dxa"/>
+          </w:tcPr>
+          <w:p>
+            <w:pPr>
+              <w:jc w:val="center"/>
               <w:rPr>
                 <w:rFonts w:ascii="Times New Roman" w:hAnsi="Times New Roman" w:cs="Times New Roman"/>
               </w:rPr>
@@ -2472,7 +2853,7 @@
               <w:rPr>
                 <w:rFonts w:ascii="Times New Roman" w:hAnsi="Times New Roman" w:cs="Times New Roman"/>
               </w:rPr>
-              <w:t>3</w:t>
+              <w:t>3.1</w:t>
             </w:r>
           </w:p>
         </w:tc>
@@ -2491,7 +2872,7 @@
               <w:rPr>
                 <w:rFonts w:ascii="Times New Roman" w:hAnsi="Times New Roman" w:cs="Times New Roman"/>
               </w:rPr>
-              <w:t>Diseño de los procesos y comportamiento del sistema: Se diseña  los procesos que estructuran el sistema, además se prestara la vista lógica del sistema y muckups.</w:t>
+              <w:t>Diseño de las interfaces: Se diseñarán las interfaces en las herramientas y lenguajes descritos.</w:t>
             </w:r>
           </w:p>
         </w:tc>
@@ -2527,65 +2908,6 @@
                 <w:rFonts w:ascii="Times New Roman" w:hAnsi="Times New Roman" w:cs="Times New Roman"/>
               </w:rPr>
             </w:pPr>
-            <w:r>
-              <w:rPr>
-                <w:rFonts w:ascii="Times New Roman" w:hAnsi="Times New Roman" w:cs="Times New Roman"/>
-              </w:rPr>
-              <w:t>3.1</w:t>
-            </w:r>
-          </w:p>
-        </w:tc>
-        <w:tc>
-          <w:tcPr>
-            <w:tcW w:w="5670" w:type="dxa"/>
-          </w:tcPr>
-          <w:p>
-            <w:pPr>
-              <w:jc w:val="center"/>
-              <w:rPr>
-                <w:rFonts w:ascii="Times New Roman" w:hAnsi="Times New Roman" w:cs="Times New Roman"/>
-              </w:rPr>
-            </w:pPr>
-            <w:r>
-              <w:rPr>
-                <w:rFonts w:ascii="Times New Roman" w:hAnsi="Times New Roman" w:cs="Times New Roman"/>
-              </w:rPr>
-              <w:t>Diseño de las interfaces: Se diseñarán las interfaces en las herramientas y lenguajes descritos.</w:t>
-            </w:r>
-          </w:p>
-        </w:tc>
-        <w:tc>
-          <w:tcPr>
-            <w:tcW w:w="1887" w:type="dxa"/>
-          </w:tcPr>
-          <w:p>
-            <w:pPr>
-              <w:jc w:val="center"/>
-              <w:rPr>
-                <w:rFonts w:ascii="Times New Roman" w:hAnsi="Times New Roman" w:cs="Times New Roman"/>
-              </w:rPr>
-            </w:pPr>
-            <w:r>
-              <w:rPr>
-                <w:rFonts w:ascii="Times New Roman" w:hAnsi="Times New Roman" w:cs="Times New Roman"/>
-              </w:rPr>
-              <w:t>---</w:t>
-            </w:r>
-          </w:p>
-        </w:tc>
-      </w:tr>
-      <w:tr>
-        <w:tc>
-          <w:tcPr>
-            <w:tcW w:w="1271" w:type="dxa"/>
-          </w:tcPr>
-          <w:p>
-            <w:pPr>
-              <w:jc w:val="center"/>
-              <w:rPr>
-                <w:rFonts w:ascii="Times New Roman" w:hAnsi="Times New Roman" w:cs="Times New Roman"/>
-              </w:rPr>
-            </w:pPr>
           </w:p>
         </w:tc>
         <w:tc>
@@ -2841,22 +3163,6 @@
         <w:jc w:val="both"/>
         <w:rPr>
           <w:rFonts w:ascii="Times New Roman" w:hAnsi="Times New Roman" w:cs="Times New Roman"/>
-        </w:rPr>
-      </w:pPr>
-    </w:p>
-    <w:p>
-      <w:pPr>
-        <w:jc w:val="both"/>
-        <w:rPr>
-          <w:rFonts w:ascii="Times New Roman" w:hAnsi="Times New Roman" w:cs="Times New Roman"/>
-        </w:rPr>
-      </w:pPr>
-    </w:p>
-    <w:p>
-      <w:pPr>
-        <w:jc w:val="both"/>
-        <w:rPr>
-          <w:rFonts w:ascii="Times New Roman" w:hAnsi="Times New Roman" w:cs="Times New Roman"/>
           <w:b/>
           <w:bCs/>
           <w:sz w:val="23"/>
@@ -2871,7 +3177,6 @@
           <w:sz w:val="23"/>
           <w:szCs w:val="23"/>
         </w:rPr>
-        <w:lastRenderedPageBreak/>
         <w:t>Evolución del plan.</w:t>
       </w:r>
     </w:p>
@@ -2910,8 +3215,16 @@
       <w:r>
         <w:rPr>
           <w:rFonts w:ascii="Times New Roman" w:hAnsi="Times New Roman" w:cs="Times New Roman"/>
-        </w:rPr>
-        <w:t>Esta misma sección se deberá ir completando, dependiendo el alcance del trabajo que vaya a desarrollar el equipo.</w:t>
+          <w:b/>
+          <w:bCs/>
+        </w:rPr>
+        <w:t xml:space="preserve">Entregables – Calendarización: </w:t>
+      </w:r>
+      <w:r>
+        <w:rPr>
+          <w:rFonts w:ascii="Times New Roman" w:hAnsi="Times New Roman" w:cs="Times New Roman"/>
+        </w:rPr>
+        <w:t>La sección de entregables – calendarización debe ser actualizada por los diferentes equipos y con el alcance que ellos le den al tiempo que van a estar desarrollando el proyecto.</w:t>
       </w:r>
     </w:p>
     <w:p>
@@ -2929,8 +3242,16 @@
       <w:r>
         <w:rPr>
           <w:rFonts w:ascii="Times New Roman" w:hAnsi="Times New Roman" w:cs="Times New Roman"/>
-        </w:rPr>
-        <w:t>La sección de entregables – calendarización debe ser actualizada por los diferentes equipos y con el alcance que ellos le den al tiempo que van a estar desarrollando el proyecto.</w:t>
+          <w:b/>
+          <w:bCs/>
+        </w:rPr>
+        <w:t xml:space="preserve">Evolución del plan: </w:t>
+      </w:r>
+      <w:r>
+        <w:rPr>
+          <w:rFonts w:ascii="Times New Roman" w:hAnsi="Times New Roman" w:cs="Times New Roman"/>
+        </w:rPr>
+        <w:t>Esta misma sección se deberá ir completando, dependiendo el alcance del trabajo que vaya a desarrollar el equipo.</w:t>
       </w:r>
     </w:p>
     <w:p>
@@ -2948,8 +3269,16 @@
       <w:r>
         <w:rPr>
           <w:rFonts w:ascii="Times New Roman" w:hAnsi="Times New Roman" w:cs="Times New Roman"/>
-        </w:rPr>
-        <w:t xml:space="preserve">La sección de organización del proyecto y comunicación va a variar dependiendo los roles que van a estar dentro del equipo. </w:t>
+          <w:b/>
+          <w:bCs/>
+        </w:rPr>
+        <w:t xml:space="preserve">Glosario: </w:t>
+      </w:r>
+      <w:r>
+        <w:rPr>
+          <w:rFonts w:ascii="Times New Roman" w:hAnsi="Times New Roman" w:cs="Times New Roman"/>
+        </w:rPr>
+        <w:t>La sección de glosario debe estar siempre actualizada para que el lector pueda entender la totalidad del documento.</w:t>
       </w:r>
     </w:p>
     <w:p>
@@ -2967,27 +3296,34 @@
       <w:r>
         <w:rPr>
           <w:rFonts w:ascii="Times New Roman" w:hAnsi="Times New Roman" w:cs="Times New Roman"/>
-        </w:rPr>
-        <w:t>La sección de administración del proyecto es importante que sea desarrollada por el equipo que vaya a implementar y desarrollar la aplicación, ya que hay temas sobre los métodos y herramientas de estimación.</w:t>
-      </w:r>
-    </w:p>
-    <w:p>
-      <w:pPr>
-        <w:jc w:val="both"/>
-        <w:rPr>
-          <w:rFonts w:ascii="Times New Roman" w:hAnsi="Times New Roman" w:cs="Times New Roman"/>
-        </w:rPr>
-      </w:pPr>
-    </w:p>
-    <w:p>
-      <w:pPr>
-        <w:jc w:val="both"/>
-        <w:rPr>
-          <w:rFonts w:ascii="Times New Roman" w:hAnsi="Times New Roman" w:cs="Times New Roman"/>
           <w:b/>
           <w:bCs/>
-          <w:sz w:val="24"/>
-          <w:szCs w:val="24"/>
+        </w:rPr>
+        <w:t>Organización del proyecto y comunicación:</w:t>
+      </w:r>
+      <w:r>
+        <w:rPr>
+          <w:rFonts w:ascii="Times New Roman" w:hAnsi="Times New Roman" w:cs="Times New Roman"/>
+        </w:rPr>
+        <w:t xml:space="preserve"> </w:t>
+      </w:r>
+      <w:r>
+        <w:rPr>
+          <w:rFonts w:ascii="Times New Roman" w:hAnsi="Times New Roman" w:cs="Times New Roman"/>
+        </w:rPr>
+        <w:t xml:space="preserve">La sección de organización del proyecto y comunicación va a variar dependiendo los roles que van a estar dentro del equipo. </w:t>
+      </w:r>
+    </w:p>
+    <w:p>
+      <w:pPr>
+        <w:pStyle w:val="ListParagraph"/>
+        <w:numPr>
+          <w:ilvl w:val="0"/>
+          <w:numId w:val="11"/>
+        </w:numPr>
+        <w:jc w:val="both"/>
+        <w:rPr>
+          <w:rFonts w:ascii="Times New Roman" w:hAnsi="Times New Roman" w:cs="Times New Roman"/>
         </w:rPr>
       </w:pPr>
       <w:r>
@@ -2995,21 +3331,27 @@
           <w:rFonts w:ascii="Times New Roman" w:hAnsi="Times New Roman" w:cs="Times New Roman"/>
           <w:b/>
           <w:bCs/>
-          <w:sz w:val="24"/>
-          <w:szCs w:val="24"/>
-        </w:rPr>
-        <w:t>Contexto del proyecto.</w:t>
-      </w:r>
-    </w:p>
-    <w:p>
-      <w:pPr>
-        <w:jc w:val="both"/>
-        <w:rPr>
-          <w:rFonts w:ascii="Times New Roman" w:hAnsi="Times New Roman" w:cs="Times New Roman"/>
-          <w:b/>
-          <w:bCs/>
-          <w:sz w:val="24"/>
-          <w:szCs w:val="24"/>
+        </w:rPr>
+        <w:t>Administración del proyecto:</w:t>
+      </w:r>
+      <w:r>
+        <w:rPr>
+          <w:rFonts w:ascii="Times New Roman" w:hAnsi="Times New Roman" w:cs="Times New Roman"/>
+        </w:rPr>
+        <w:t xml:space="preserve"> </w:t>
+      </w:r>
+      <w:r>
+        <w:rPr>
+          <w:rFonts w:ascii="Times New Roman" w:hAnsi="Times New Roman" w:cs="Times New Roman"/>
+        </w:rPr>
+        <w:t>La sección de administración del proyecto es importante que sea desarrollada por el equipo que vaya a implementar y desarrollar la aplicación, ya que hay temas sobre los métodos y herramientas de estimación.</w:t>
+      </w:r>
+    </w:p>
+    <w:p>
+      <w:pPr>
+        <w:jc w:val="both"/>
+        <w:rPr>
+          <w:rFonts w:ascii="Times New Roman" w:hAnsi="Times New Roman" w:cs="Times New Roman"/>
         </w:rPr>
       </w:pPr>
     </w:p>
@@ -3032,8 +3374,167 @@
           <w:sz w:val="23"/>
           <w:szCs w:val="23"/>
         </w:rPr>
-        <w:t>Modelo de ciclo de vida del proyecto.</w:t>
-      </w:r>
+        <w:t>Glosario.</w:t>
+      </w:r>
+    </w:p>
+    <w:p>
+      <w:pPr>
+        <w:jc w:val="both"/>
+        <w:rPr>
+          <w:rFonts w:ascii="Times New Roman" w:hAnsi="Times New Roman" w:cs="Times New Roman"/>
+        </w:rPr>
+      </w:pPr>
+      <w:r>
+        <w:rPr>
+          <w:rFonts w:ascii="Times New Roman" w:hAnsi="Times New Roman" w:cs="Times New Roman"/>
+        </w:rPr>
+        <w:t>En esta sección se explicará el significado de algunas palabras que se consideren importantes para un correcto entendimiento, dicho esto a continuación las palabras:</w:t>
+      </w:r>
+    </w:p>
+    <w:p>
+      <w:pPr>
+        <w:pStyle w:val="ListParagraph"/>
+        <w:numPr>
+          <w:ilvl w:val="0"/>
+          <w:numId w:val="11"/>
+        </w:numPr>
+        <w:jc w:val="both"/>
+        <w:rPr>
+          <w:rFonts w:ascii="Times New Roman" w:hAnsi="Times New Roman" w:cs="Times New Roman"/>
+        </w:rPr>
+      </w:pPr>
+      <w:r>
+        <w:rPr>
+          <w:rFonts w:ascii="Times New Roman" w:hAnsi="Times New Roman" w:cs="Times New Roman"/>
+          <w:b/>
+          <w:bCs/>
+        </w:rPr>
+        <w:t>Indicadores operativos:</w:t>
+      </w:r>
+      <w:r>
+        <w:rPr>
+          <w:rFonts w:ascii="Times New Roman" w:hAnsi="Times New Roman" w:cs="Times New Roman"/>
+        </w:rPr>
+        <w:t xml:space="preserve"> Son indicadores de avance que describen el estado de un proyecto.</w:t>
+      </w:r>
+    </w:p>
+    <w:p>
+      <w:pPr>
+        <w:pStyle w:val="ListParagraph"/>
+        <w:numPr>
+          <w:ilvl w:val="0"/>
+          <w:numId w:val="11"/>
+        </w:numPr>
+        <w:jc w:val="both"/>
+        <w:rPr>
+          <w:rFonts w:ascii="Times New Roman" w:hAnsi="Times New Roman" w:cs="Times New Roman"/>
+        </w:rPr>
+      </w:pPr>
+      <w:r>
+        <w:rPr>
+          <w:rFonts w:ascii="Times New Roman" w:hAnsi="Times New Roman" w:cs="Times New Roman"/>
+          <w:b/>
+          <w:bCs/>
+        </w:rPr>
+        <w:t>Plan de accion:</w:t>
+      </w:r>
+      <w:r>
+        <w:rPr>
+          <w:rFonts w:ascii="Times New Roman" w:hAnsi="Times New Roman" w:cs="Times New Roman"/>
+        </w:rPr>
+        <w:t xml:space="preserve"> Lista de tareas que se deben cumplir para desarrollar un proyecto y/o tarea especifica.</w:t>
+      </w:r>
+    </w:p>
+    <w:p>
+      <w:pPr>
+        <w:jc w:val="both"/>
+        <w:rPr>
+          <w:rFonts w:ascii="Times New Roman" w:hAnsi="Times New Roman" w:cs="Times New Roman"/>
+        </w:rPr>
+      </w:pPr>
+    </w:p>
+    <w:p>
+      <w:pPr>
+        <w:jc w:val="both"/>
+        <w:rPr>
+          <w:rFonts w:ascii="Times New Roman" w:hAnsi="Times New Roman" w:cs="Times New Roman"/>
+        </w:rPr>
+      </w:pPr>
+    </w:p>
+    <w:p>
+      <w:pPr>
+        <w:jc w:val="both"/>
+        <w:rPr>
+          <w:rFonts w:ascii="Times New Roman" w:hAnsi="Times New Roman" w:cs="Times New Roman"/>
+        </w:rPr>
+      </w:pPr>
+    </w:p>
+    <w:p>
+      <w:pPr>
+        <w:jc w:val="both"/>
+        <w:rPr>
+          <w:rFonts w:ascii="Times New Roman" w:hAnsi="Times New Roman" w:cs="Times New Roman"/>
+        </w:rPr>
+      </w:pPr>
+    </w:p>
+    <w:p>
+      <w:pPr>
+        <w:jc w:val="both"/>
+        <w:rPr>
+          <w:rFonts w:ascii="Times New Roman" w:hAnsi="Times New Roman" w:cs="Times New Roman"/>
+        </w:rPr>
+      </w:pPr>
+    </w:p>
+    <w:p>
+      <w:pPr>
+        <w:jc w:val="both"/>
+        <w:rPr>
+          <w:rFonts w:ascii="Times New Roman" w:hAnsi="Times New Roman" w:cs="Times New Roman"/>
+        </w:rPr>
+      </w:pPr>
+    </w:p>
+    <w:p>
+      <w:pPr>
+        <w:jc w:val="both"/>
+        <w:rPr>
+          <w:rFonts w:ascii="Times New Roman" w:hAnsi="Times New Roman" w:cs="Times New Roman"/>
+        </w:rPr>
+      </w:pPr>
+    </w:p>
+    <w:p>
+      <w:pPr>
+        <w:jc w:val="both"/>
+        <w:rPr>
+          <w:rFonts w:ascii="Times New Roman" w:hAnsi="Times New Roman" w:cs="Times New Roman"/>
+          <w:b/>
+          <w:bCs/>
+          <w:sz w:val="25"/>
+          <w:szCs w:val="25"/>
+        </w:rPr>
+      </w:pPr>
+      <w:r>
+        <w:rPr>
+          <w:rFonts w:ascii="Times New Roman" w:hAnsi="Times New Roman" w:cs="Times New Roman"/>
+          <w:b/>
+          <w:bCs/>
+          <w:sz w:val="25"/>
+          <w:szCs w:val="25"/>
+        </w:rPr>
+        <w:lastRenderedPageBreak/>
+        <w:t>Contexto del proyecto.</w:t>
+      </w:r>
+    </w:p>
+    <w:p>
+      <w:pPr>
+        <w:jc w:val="both"/>
+        <w:rPr>
+          <w:rFonts w:ascii="Times New Roman" w:hAnsi="Times New Roman" w:cs="Times New Roman"/>
+          <w:b/>
+          <w:bCs/>
+          <w:sz w:val="25"/>
+          <w:szCs w:val="25"/>
+        </w:rPr>
+      </w:pPr>
     </w:p>
     <w:p>
       <w:pPr>
@@ -3046,10 +3547,7 @@
           <w:szCs w:val="23"/>
         </w:rPr>
       </w:pPr>
-    </w:p>
-    <w:p>
-      <w:pPr>
-        <w:jc w:val="both"/>
+      <w:r>
         <w:rPr>
           <w:rFonts w:ascii="Times New Roman" w:hAnsi="Times New Roman" w:cs="Times New Roman"/>
           <w:b/>
@@ -3057,11 +3555,12 @@
           <w:sz w:val="23"/>
           <w:szCs w:val="23"/>
         </w:rPr>
-      </w:pPr>
-    </w:p>
-    <w:p>
-      <w:pPr>
-        <w:jc w:val="both"/>
+        <w:t>Modelo de ciclo de vida del proyecto.</w:t>
+      </w:r>
+    </w:p>
+    <w:p>
+      <w:pPr>
+        <w:jc w:val="center"/>
         <w:rPr>
           <w:rFonts w:ascii="Times New Roman" w:hAnsi="Times New Roman" w:cs="Times New Roman"/>
           <w:b/>
@@ -3070,6 +3569,288 @@
           <w:szCs w:val="23"/>
         </w:rPr>
       </w:pPr>
+      <w:r>
+        <w:rPr>
+          <w:rFonts w:ascii="Times New Roman" w:hAnsi="Times New Roman" w:cs="Times New Roman"/>
+          <w:b/>
+          <w:bCs/>
+          <w:noProof/>
+          <w:sz w:val="23"/>
+          <w:szCs w:val="23"/>
+        </w:rPr>
+        <w:drawing>
+          <wp:inline distT="0" distB="0" distL="0" distR="0" wp14:anchorId="11326A83" wp14:editId="7EF25F31">
+            <wp:extent cx="5725637" cy="3252084"/>
+            <wp:effectExtent l="0" t="0" r="8890" b="5715"/>
+            <wp:docPr id="1" name="Picture 1"/>
+            <wp:cNvGraphicFramePr>
+              <a:graphicFrameLocks xmlns:a="http://schemas.openxmlformats.org/drawingml/2006/main" noChangeAspect="1"/>
+            </wp:cNvGraphicFramePr>
+            <a:graphic xmlns:a="http://schemas.openxmlformats.org/drawingml/2006/main">
+              <a:graphicData uri="http://schemas.openxmlformats.org/drawingml/2006/picture">
+                <pic:pic xmlns:pic="http://schemas.openxmlformats.org/drawingml/2006/picture">
+                  <pic:nvPicPr>
+                    <pic:cNvPr id="0" name="Picture 1"/>
+                    <pic:cNvPicPr>
+                      <a:picLocks noChangeAspect="1" noChangeArrowheads="1"/>
+                    </pic:cNvPicPr>
+                  </pic:nvPicPr>
+                  <pic:blipFill>
+                    <a:blip r:embed="rId7">
+                      <a:extLst>
+                        <a:ext uri="{28A0092B-C50C-407E-A947-70E740481C1C}">
+                          <a14:useLocalDpi xmlns:a14="http://schemas.microsoft.com/office/drawing/2010/main" val="0"/>
+                        </a:ext>
+                      </a:extLst>
+                    </a:blip>
+                    <a:srcRect/>
+                    <a:stretch>
+                      <a:fillRect/>
+                    </a:stretch>
+                  </pic:blipFill>
+                  <pic:spPr bwMode="auto">
+                    <a:xfrm>
+                      <a:off x="0" y="0"/>
+                      <a:ext cx="5753480" cy="3267899"/>
+                    </a:xfrm>
+                    <a:prstGeom prst="rect">
+                      <a:avLst/>
+                    </a:prstGeom>
+                    <a:noFill/>
+                    <a:ln>
+                      <a:noFill/>
+                    </a:ln>
+                  </pic:spPr>
+                </pic:pic>
+              </a:graphicData>
+            </a:graphic>
+          </wp:inline>
+        </w:drawing>
+      </w:r>
+    </w:p>
+    <w:p>
+      <w:pPr>
+        <w:jc w:val="center"/>
+        <w:rPr>
+          <w:rFonts w:ascii="Times New Roman" w:hAnsi="Times New Roman" w:cs="Times New Roman"/>
+          <w:b/>
+          <w:bCs/>
+          <w:sz w:val="16"/>
+          <w:szCs w:val="16"/>
+        </w:rPr>
+      </w:pPr>
+      <w:r>
+        <w:rPr>
+          <w:rFonts w:ascii="Times New Roman" w:hAnsi="Times New Roman" w:cs="Times New Roman"/>
+          <w:b/>
+          <w:bCs/>
+          <w:sz w:val="16"/>
+          <w:szCs w:val="16"/>
+        </w:rPr>
+        <w:t>Figura 2. Ciclo de vida del sistema</w:t>
+      </w:r>
+    </w:p>
+    <w:p>
+      <w:pPr>
+        <w:jc w:val="both"/>
+        <w:rPr>
+          <w:rFonts w:ascii="Times New Roman" w:hAnsi="Times New Roman" w:cs="Times New Roman"/>
+          <w:sz w:val="23"/>
+          <w:szCs w:val="23"/>
+        </w:rPr>
+      </w:pPr>
+      <w:r>
+        <w:rPr>
+          <w:rFonts w:ascii="Times New Roman" w:hAnsi="Times New Roman" w:cs="Times New Roman"/>
+          <w:sz w:val="23"/>
+          <w:szCs w:val="23"/>
+        </w:rPr>
+        <w:t>Partiendo del hecho de que este el desarrollo de este sistema va a ser a mediano y largo plazo y que por ende varios equipos de trabajo van a pasar a desarrollarlo, se propuso un ciclo de vida</w:t>
+      </w:r>
+      <w:r>
+        <w:rPr>
+          <w:rFonts w:ascii="Times New Roman" w:hAnsi="Times New Roman" w:cs="Times New Roman"/>
+          <w:sz w:val="23"/>
+          <w:szCs w:val="23"/>
+        </w:rPr>
+        <w:t xml:space="preserve"> en</w:t>
+      </w:r>
+      <w:r>
+        <w:rPr>
+          <w:rFonts w:ascii="Times New Roman" w:hAnsi="Times New Roman" w:cs="Times New Roman"/>
+          <w:sz w:val="23"/>
+          <w:szCs w:val="23"/>
+        </w:rPr>
+        <w:t xml:space="preserve"> cascada</w:t>
+      </w:r>
+      <w:r>
+        <w:rPr>
+          <w:rFonts w:ascii="Times New Roman" w:hAnsi="Times New Roman" w:cs="Times New Roman"/>
+          <w:sz w:val="23"/>
+          <w:szCs w:val="23"/>
+        </w:rPr>
+        <w:t xml:space="preserve"> con una pequeña variación la cual consiste en una validación después del diseño del sistema</w:t>
+      </w:r>
+      <w:r>
+        <w:rPr>
+          <w:rFonts w:ascii="Times New Roman" w:hAnsi="Times New Roman" w:cs="Times New Roman"/>
+          <w:sz w:val="23"/>
+          <w:szCs w:val="23"/>
+        </w:rPr>
+        <w:t xml:space="preserve">, ya que cada equipo dependiendo a sus habilidades y su entendimiento del problema se pueden presentar algunos cambios en los parámetros de la planeación y entregables de su esquema de trabajo. Cabe resaltar que esta validación tambien va implícita en la implementación puesto que se va a trabajar con una metodología scrum y es necesario que se planteen entregables para validarlos con el cliente que en este caso es la corporación juntos construyendo futuro. Por </w:t>
+      </w:r>
+      <w:r>
+        <w:rPr>
+          <w:rFonts w:ascii="Times New Roman" w:hAnsi="Times New Roman" w:cs="Times New Roman"/>
+          <w:sz w:val="23"/>
+          <w:szCs w:val="23"/>
+        </w:rPr>
+        <w:t>último</w:t>
+      </w:r>
+      <w:r>
+        <w:rPr>
+          <w:rFonts w:ascii="Times New Roman" w:hAnsi="Times New Roman" w:cs="Times New Roman"/>
+          <w:sz w:val="23"/>
+          <w:szCs w:val="23"/>
+        </w:rPr>
+        <w:t xml:space="preserve"> cabe resaltar la importancia de que cada equipo que retome el desarrollo </w:t>
+      </w:r>
+      <w:r>
+        <w:rPr>
+          <w:rFonts w:ascii="Times New Roman" w:hAnsi="Times New Roman" w:cs="Times New Roman"/>
+          <w:sz w:val="23"/>
+          <w:szCs w:val="23"/>
+        </w:rPr>
+        <w:t>inicie en la etapa de</w:t>
+      </w:r>
+      <w:r>
+        <w:rPr>
+          <w:rFonts w:ascii="Times New Roman" w:hAnsi="Times New Roman" w:cs="Times New Roman"/>
+          <w:sz w:val="23"/>
+          <w:szCs w:val="23"/>
+        </w:rPr>
+        <w:t xml:space="preserve"> definición de objetivos y requerimientos, y </w:t>
+      </w:r>
+      <w:r>
+        <w:rPr>
+          <w:rFonts w:ascii="Times New Roman" w:hAnsi="Times New Roman" w:cs="Times New Roman"/>
+          <w:sz w:val="23"/>
+          <w:szCs w:val="23"/>
+        </w:rPr>
+        <w:t>diseño del sistema puesto que es donde se ve evidenciad</w:t>
+      </w:r>
+      <w:r>
+        <w:rPr>
+          <w:rFonts w:ascii="Times New Roman" w:hAnsi="Times New Roman" w:cs="Times New Roman"/>
+          <w:sz w:val="23"/>
+          <w:szCs w:val="23"/>
+        </w:rPr>
+        <w:t>a</w:t>
+      </w:r>
+      <w:r>
+        <w:rPr>
+          <w:rFonts w:ascii="Times New Roman" w:hAnsi="Times New Roman" w:cs="Times New Roman"/>
+          <w:sz w:val="23"/>
+          <w:szCs w:val="23"/>
+        </w:rPr>
+        <w:t xml:space="preserve"> la explicación como será el software, para que el equipo pueda comprender el trabajo</w:t>
+      </w:r>
+      <w:r>
+        <w:rPr>
+          <w:rFonts w:ascii="Times New Roman" w:hAnsi="Times New Roman" w:cs="Times New Roman"/>
+          <w:sz w:val="23"/>
+          <w:szCs w:val="23"/>
+        </w:rPr>
+        <w:t xml:space="preserve"> que se lleva</w:t>
+      </w:r>
+      <w:r>
+        <w:rPr>
+          <w:rFonts w:ascii="Times New Roman" w:hAnsi="Times New Roman" w:cs="Times New Roman"/>
+          <w:sz w:val="23"/>
+          <w:szCs w:val="23"/>
+        </w:rPr>
+        <w:t xml:space="preserve"> actual</w:t>
+      </w:r>
+      <w:r>
+        <w:rPr>
+          <w:rFonts w:ascii="Times New Roman" w:hAnsi="Times New Roman" w:cs="Times New Roman"/>
+          <w:sz w:val="23"/>
+          <w:szCs w:val="23"/>
+        </w:rPr>
+        <w:t>mente</w:t>
+      </w:r>
+      <w:r>
+        <w:rPr>
+          <w:rFonts w:ascii="Times New Roman" w:hAnsi="Times New Roman" w:cs="Times New Roman"/>
+          <w:sz w:val="23"/>
+          <w:szCs w:val="23"/>
+        </w:rPr>
+        <w:t xml:space="preserve"> </w:t>
+      </w:r>
+      <w:r>
+        <w:rPr>
+          <w:rFonts w:ascii="Times New Roman" w:hAnsi="Times New Roman" w:cs="Times New Roman"/>
+          <w:sz w:val="23"/>
+          <w:szCs w:val="23"/>
+        </w:rPr>
+        <w:t xml:space="preserve">para que posteriormente </w:t>
+      </w:r>
+      <w:r>
+        <w:rPr>
+          <w:rFonts w:ascii="Times New Roman" w:hAnsi="Times New Roman" w:cs="Times New Roman"/>
+          <w:sz w:val="23"/>
+          <w:szCs w:val="23"/>
+        </w:rPr>
+        <w:t xml:space="preserve">puedan realizar sus modificaciones </w:t>
+      </w:r>
+      <w:r>
+        <w:rPr>
+          <w:rFonts w:ascii="Times New Roman" w:hAnsi="Times New Roman" w:cs="Times New Roman"/>
+          <w:sz w:val="23"/>
+          <w:szCs w:val="23"/>
+        </w:rPr>
+        <w:t xml:space="preserve">y puedan completar algunas partes como estimación, organización del equipo, entregables dependiendo de su esquema de trabajo,  </w:t>
+      </w:r>
+      <w:r>
+        <w:rPr>
+          <w:rFonts w:ascii="Times New Roman" w:hAnsi="Times New Roman" w:cs="Times New Roman"/>
+          <w:sz w:val="23"/>
+          <w:szCs w:val="23"/>
+        </w:rPr>
+        <w:t>para que</w:t>
+      </w:r>
+      <w:r>
+        <w:rPr>
+          <w:rFonts w:ascii="Times New Roman" w:hAnsi="Times New Roman" w:cs="Times New Roman"/>
+          <w:sz w:val="23"/>
+          <w:szCs w:val="23"/>
+        </w:rPr>
+        <w:t xml:space="preserve"> posteriormente</w:t>
+      </w:r>
+      <w:r>
+        <w:rPr>
+          <w:rFonts w:ascii="Times New Roman" w:hAnsi="Times New Roman" w:cs="Times New Roman"/>
+          <w:sz w:val="23"/>
+          <w:szCs w:val="23"/>
+        </w:rPr>
+        <w:t xml:space="preserve"> puedan validarlo</w:t>
+      </w:r>
+      <w:r>
+        <w:rPr>
+          <w:rFonts w:ascii="Times New Roman" w:hAnsi="Times New Roman" w:cs="Times New Roman"/>
+          <w:sz w:val="23"/>
+          <w:szCs w:val="23"/>
+        </w:rPr>
+        <w:t xml:space="preserve"> </w:t>
+      </w:r>
+      <w:r>
+        <w:rPr>
+          <w:rFonts w:ascii="Times New Roman" w:hAnsi="Times New Roman" w:cs="Times New Roman"/>
+          <w:sz w:val="23"/>
+          <w:szCs w:val="23"/>
+        </w:rPr>
+        <w:t>con la corporación y asi se pueda realizar una correcta implementación.</w:t>
+      </w:r>
     </w:p>
     <w:p>
       <w:pPr>
@@ -3106,7 +3887,10 @@
           <w:szCs w:val="23"/>
         </w:rPr>
       </w:pPr>
-      <w:r>
+    </w:p>
+    <w:p>
+      <w:pPr>
+        <w:jc w:val="both"/>
         <w:rPr>
           <w:rFonts w:ascii="Times New Roman" w:hAnsi="Times New Roman" w:cs="Times New Roman"/>
           <w:b/>
@@ -3114,120 +3898,409 @@
           <w:sz w:val="23"/>
           <w:szCs w:val="23"/>
         </w:rPr>
-        <w:t>Lenguajes y herramientas.</w:t>
-      </w:r>
-    </w:p>
-    <w:p>
-      <w:pPr>
-        <w:jc w:val="both"/>
+      </w:pPr>
+      <w:r>
         <w:rPr>
           <w:rFonts w:ascii="Times New Roman" w:hAnsi="Times New Roman" w:cs="Times New Roman"/>
           <w:b/>
           <w:bCs/>
-        </w:rPr>
-      </w:pPr>
-    </w:p>
-    <w:p>
-      <w:pPr>
-        <w:jc w:val="both"/>
-        <w:rPr>
-          <w:rFonts w:ascii="Times New Roman" w:hAnsi="Times New Roman" w:cs="Times New Roman"/>
-        </w:rPr>
-      </w:pPr>
-    </w:p>
-    <w:p>
-      <w:pPr>
-        <w:jc w:val="both"/>
-        <w:rPr>
-          <w:rFonts w:ascii="Times New Roman" w:hAnsi="Times New Roman" w:cs="Times New Roman"/>
-        </w:rPr>
-      </w:pPr>
-    </w:p>
-    <w:p>
-      <w:pPr>
-        <w:jc w:val="both"/>
-        <w:rPr>
-          <w:rFonts w:ascii="Times New Roman" w:hAnsi="Times New Roman" w:cs="Times New Roman"/>
-        </w:rPr>
-      </w:pPr>
-    </w:p>
-    <w:p>
-      <w:pPr>
-        <w:jc w:val="both"/>
-        <w:rPr>
-          <w:rFonts w:ascii="Times New Roman" w:hAnsi="Times New Roman" w:cs="Times New Roman"/>
-        </w:rPr>
-      </w:pPr>
-    </w:p>
-    <w:p>
-      <w:pPr>
-        <w:jc w:val="both"/>
-        <w:rPr>
-          <w:rFonts w:ascii="Times New Roman" w:hAnsi="Times New Roman" w:cs="Times New Roman"/>
-        </w:rPr>
-      </w:pPr>
-    </w:p>
-    <w:p>
-      <w:pPr>
-        <w:jc w:val="both"/>
-        <w:rPr>
-          <w:rFonts w:ascii="Times New Roman" w:hAnsi="Times New Roman" w:cs="Times New Roman"/>
-        </w:rPr>
-      </w:pPr>
-    </w:p>
-    <w:p>
-      <w:pPr>
-        <w:jc w:val="both"/>
-        <w:rPr>
-          <w:rFonts w:ascii="Times New Roman" w:hAnsi="Times New Roman" w:cs="Times New Roman"/>
-        </w:rPr>
-      </w:pPr>
-    </w:p>
-    <w:p>
-      <w:pPr>
-        <w:jc w:val="both"/>
-        <w:rPr>
-          <w:rFonts w:ascii="Times New Roman" w:hAnsi="Times New Roman" w:cs="Times New Roman"/>
-        </w:rPr>
-      </w:pPr>
-    </w:p>
-    <w:p>
-      <w:pPr>
-        <w:jc w:val="both"/>
-        <w:rPr>
-          <w:rFonts w:ascii="Times New Roman" w:hAnsi="Times New Roman" w:cs="Times New Roman"/>
-        </w:rPr>
-      </w:pPr>
-    </w:p>
-    <w:p>
-      <w:pPr>
-        <w:jc w:val="both"/>
-        <w:rPr>
-          <w:rFonts w:ascii="Times New Roman" w:hAnsi="Times New Roman" w:cs="Times New Roman"/>
-        </w:rPr>
-      </w:pPr>
-    </w:p>
-    <w:p>
-      <w:pPr>
-        <w:jc w:val="both"/>
-        <w:rPr>
-          <w:rFonts w:ascii="Times New Roman" w:hAnsi="Times New Roman" w:cs="Times New Roman"/>
-        </w:rPr>
-      </w:pPr>
-    </w:p>
-    <w:p>
-      <w:pPr>
-        <w:jc w:val="both"/>
-        <w:rPr>
-          <w:rFonts w:ascii="Times New Roman" w:hAnsi="Times New Roman" w:cs="Times New Roman"/>
-        </w:rPr>
-      </w:pPr>
-    </w:p>
-    <w:p>
-      <w:pPr>
-        <w:jc w:val="both"/>
-        <w:rPr>
-          <w:rFonts w:ascii="Times New Roman" w:hAnsi="Times New Roman" w:cs="Times New Roman"/>
+          <w:sz w:val="23"/>
+          <w:szCs w:val="23"/>
+        </w:rPr>
+        <w:lastRenderedPageBreak/>
+        <w:t>Lenguajes y herramientas.</w:t>
+      </w:r>
+    </w:p>
+    <w:p>
+      <w:pPr>
+        <w:jc w:val="both"/>
+        <w:rPr>
+          <w:rFonts w:ascii="Times New Roman" w:hAnsi="Times New Roman" w:cs="Times New Roman"/>
+        </w:rPr>
+      </w:pPr>
+      <w:r>
+        <w:rPr>
+          <w:rFonts w:ascii="Times New Roman" w:hAnsi="Times New Roman" w:cs="Times New Roman"/>
+        </w:rPr>
+        <w:t>Para la elaboración de este software se propone una aplicación web que sea capaz de ejecutarse tanto en dispositivos móviles como en computadores, todo con el fin de realizar de forma mas sencilla este software, considerando este factor a continuación se describen los lenguajes:</w:t>
+      </w:r>
+    </w:p>
+    <w:p>
+      <w:pPr>
+        <w:jc w:val="both"/>
+        <w:rPr>
+          <w:rFonts w:ascii="Times New Roman" w:hAnsi="Times New Roman" w:cs="Times New Roman"/>
+        </w:rPr>
+      </w:pPr>
+    </w:p>
+    <w:p>
+      <w:pPr>
+        <w:jc w:val="both"/>
+        <w:rPr>
+          <w:rFonts w:ascii="Times New Roman" w:hAnsi="Times New Roman" w:cs="Times New Roman"/>
+        </w:rPr>
+      </w:pPr>
+      <w:r>
+        <w:rPr>
+          <w:rFonts w:ascii="Times New Roman" w:hAnsi="Times New Roman" w:cs="Times New Roman"/>
+          <w:b/>
+          <w:bCs/>
+        </w:rPr>
+        <w:t xml:space="preserve">Framework: </w:t>
+      </w:r>
+    </w:p>
+    <w:p>
+      <w:pPr>
+        <w:jc w:val="both"/>
+        <w:rPr>
+          <w:rFonts w:ascii="Times New Roman" w:hAnsi="Times New Roman" w:cs="Times New Roman"/>
+        </w:rPr>
+      </w:pPr>
+      <w:r>
+        <w:rPr>
+          <w:rFonts w:ascii="Times New Roman" w:hAnsi="Times New Roman" w:cs="Times New Roman"/>
+        </w:rPr>
+        <w:t>Angular</w:t>
+      </w:r>
+      <w:r>
+        <w:rPr>
+          <w:rFonts w:ascii="Times New Roman" w:hAnsi="Times New Roman" w:cs="Times New Roman"/>
+        </w:rPr>
+        <w:t>.</w:t>
+      </w:r>
+    </w:p>
+    <w:p>
+      <w:pPr>
+        <w:jc w:val="both"/>
+        <w:rPr>
+          <w:rFonts w:ascii="Times New Roman" w:hAnsi="Times New Roman" w:cs="Times New Roman"/>
+        </w:rPr>
+      </w:pPr>
+      <w:r>
+        <w:rPr>
+          <w:rFonts w:ascii="Times New Roman" w:hAnsi="Times New Roman" w:cs="Times New Roman"/>
+        </w:rPr>
+        <w:t xml:space="preserve">Angular es un framework opensource desarrollado por la empresa Google, el cual tiene como objetivo facilitar la creación y programación de aplicaciones web de una sola página. Se escogió este framework ya que, como se mencionó anteriormente, se buscaba facilidad, agilidad y eficacia a la hora de desarrollar tanto el front-end como el back-end de la aplicación web, y angular encaja perfectamente, pues una de las ventajas más destacadas que tiene este framework es que separa completamente estos 2 apartados evitando así código repetitivo, esto lo consigue gracias a su patrón MVC (Modelo-Vista-Controlador) y asegura el desarrollo ágil, eficaz y ordenado del código de la aplicación web. </w:t>
+      </w:r>
+    </w:p>
+    <w:p>
+      <w:pPr>
+        <w:jc w:val="both"/>
+        <w:rPr>
+          <w:rFonts w:ascii="Times New Roman" w:hAnsi="Times New Roman" w:cs="Times New Roman"/>
+          <w:b/>
+          <w:bCs/>
+        </w:rPr>
+      </w:pPr>
+      <w:r>
+        <w:rPr>
+          <w:rFonts w:ascii="Times New Roman" w:hAnsi="Times New Roman" w:cs="Times New Roman"/>
+          <w:b/>
+          <w:bCs/>
+        </w:rPr>
+        <w:t xml:space="preserve">FRONT-END: </w:t>
+      </w:r>
+    </w:p>
+    <w:p>
+      <w:pPr>
+        <w:jc w:val="both"/>
+        <w:rPr>
+          <w:rFonts w:ascii="Times New Roman" w:hAnsi="Times New Roman" w:cs="Times New Roman"/>
+          <w:i/>
+          <w:iCs/>
+        </w:rPr>
+      </w:pPr>
+      <w:r>
+        <w:rPr>
+          <w:rFonts w:ascii="Times New Roman" w:hAnsi="Times New Roman" w:cs="Times New Roman"/>
+          <w:i/>
+          <w:iCs/>
+        </w:rPr>
+        <w:t>HTML</w:t>
+      </w:r>
+      <w:r>
+        <w:rPr>
+          <w:rFonts w:ascii="Times New Roman" w:hAnsi="Times New Roman" w:cs="Times New Roman"/>
+          <w:i/>
+          <w:iCs/>
+        </w:rPr>
+        <w:t>.</w:t>
+      </w:r>
+    </w:p>
+    <w:p>
+      <w:pPr>
+        <w:jc w:val="both"/>
+        <w:rPr>
+          <w:rFonts w:ascii="Times New Roman" w:hAnsi="Times New Roman" w:cs="Times New Roman"/>
+        </w:rPr>
+      </w:pPr>
+      <w:r>
+        <w:rPr>
+          <w:rFonts w:ascii="Times New Roman" w:hAnsi="Times New Roman" w:cs="Times New Roman"/>
+        </w:rPr>
+        <w:t xml:space="preserve">HTML es un lenguaje de marcado usado esencialmente para el desarrollo de páginas web, el cual nos ayuda a indicar como es el orden del contenido del front-end de la página web mediante el uso de etiquetas o </w:t>
+      </w:r>
+      <w:r>
+        <w:rPr>
+          <w:rFonts w:ascii="Times New Roman" w:hAnsi="Times New Roman" w:cs="Times New Roman"/>
+          <w:i/>
+          <w:iCs/>
+        </w:rPr>
+        <w:t>tags</w:t>
+      </w:r>
+      <w:r>
+        <w:rPr>
+          <w:rFonts w:ascii="Times New Roman" w:hAnsi="Times New Roman" w:cs="Times New Roman"/>
+        </w:rPr>
+        <w:t xml:space="preserve">. Se decidió usar HTML puesto que, además de ser uno de los lenguajes de marcado web más populares, se complementa muy bien con otras 2 herramientas que se usarán para el desarrollo del front-end de la aplicación que ya se explicarán más adelante en sus respectivos apartados y las cuales son CSS y Typescript. </w:t>
+      </w:r>
+    </w:p>
+    <w:p>
+      <w:pPr>
+        <w:jc w:val="both"/>
+        <w:rPr>
+          <w:rFonts w:ascii="Times New Roman" w:hAnsi="Times New Roman" w:cs="Times New Roman"/>
+          <w:i/>
+          <w:iCs/>
+        </w:rPr>
+      </w:pPr>
+      <w:r>
+        <w:rPr>
+          <w:rFonts w:ascii="Times New Roman" w:hAnsi="Times New Roman" w:cs="Times New Roman"/>
+          <w:i/>
+          <w:iCs/>
+        </w:rPr>
+        <w:t>CSS</w:t>
+      </w:r>
+      <w:r>
+        <w:rPr>
+          <w:rFonts w:ascii="Times New Roman" w:hAnsi="Times New Roman" w:cs="Times New Roman"/>
+          <w:i/>
+          <w:iCs/>
+        </w:rPr>
+        <w:t>.</w:t>
+      </w:r>
+    </w:p>
+    <w:p>
+      <w:pPr>
+        <w:jc w:val="both"/>
+        <w:rPr>
+          <w:rFonts w:ascii="Times New Roman" w:hAnsi="Times New Roman" w:cs="Times New Roman"/>
+        </w:rPr>
+      </w:pPr>
+      <w:r>
+        <w:rPr>
+          <w:rFonts w:ascii="Times New Roman" w:hAnsi="Times New Roman" w:cs="Times New Roman"/>
+        </w:rPr>
+        <w:t xml:space="preserve">CSS es un lenguaje de marcado, también conocido por ser la “hoja de estilos” de la página web, y está enfocado en definir, crear y mejorar la presentación de una página y/o aplicación web. Se hará uso de esta herramienta pues trabaja muy bien junto a HTML para la realización del front-end de la aplicación web, ya que CSS se encarga de darle una personalización al aspecto que tendrá la estructura u organización ya planteada por HTML. </w:t>
+      </w:r>
+    </w:p>
+    <w:p>
+      <w:pPr>
+        <w:jc w:val="both"/>
+        <w:rPr>
+          <w:rFonts w:ascii="Times New Roman" w:hAnsi="Times New Roman" w:cs="Times New Roman"/>
+          <w:i/>
+          <w:iCs/>
+        </w:rPr>
+      </w:pPr>
+      <w:r>
+        <w:rPr>
+          <w:rFonts w:ascii="Times New Roman" w:hAnsi="Times New Roman" w:cs="Times New Roman"/>
+          <w:i/>
+          <w:iCs/>
+        </w:rPr>
+        <w:t>Typescript</w:t>
+      </w:r>
+      <w:r>
+        <w:rPr>
+          <w:rFonts w:ascii="Times New Roman" w:hAnsi="Times New Roman" w:cs="Times New Roman"/>
+          <w:i/>
+          <w:iCs/>
+        </w:rPr>
+        <w:t>.</w:t>
+      </w:r>
+    </w:p>
+    <w:p>
+      <w:pPr>
+        <w:jc w:val="both"/>
+        <w:rPr>
+          <w:rFonts w:ascii="Times New Roman" w:hAnsi="Times New Roman" w:cs="Times New Roman"/>
+        </w:rPr>
+      </w:pPr>
+      <w:r>
+        <w:rPr>
+          <w:rFonts w:ascii="Times New Roman" w:hAnsi="Times New Roman" w:cs="Times New Roman"/>
+        </w:rPr>
+        <w:t xml:space="preserve">Typesrcipt es un superset de JavaScript, esto significa que los programas de JavaScript también son válidos para Typescript, sin importar que sean lenguajes de programación diferentes. Se decidió hacer uso de Typesript para complementar la fase de desarrollo del front-end puesto que, aparte de que trabaja de forma óptima junto con CSS y HTML, es el lenguaje usado por Angular para el desarrollo del front-end de sus aplicaciones web, pudiendo de esta forma usar sus librerías y trabajar de forma cómoda en este framework. </w:t>
+      </w:r>
+    </w:p>
+    <w:p>
+      <w:pPr>
+        <w:jc w:val="both"/>
+        <w:rPr>
+          <w:rFonts w:ascii="Times New Roman" w:hAnsi="Times New Roman" w:cs="Times New Roman"/>
+          <w:i/>
+          <w:iCs/>
+        </w:rPr>
+      </w:pPr>
+      <w:r>
+        <w:rPr>
+          <w:rFonts w:ascii="Times New Roman" w:hAnsi="Times New Roman" w:cs="Times New Roman"/>
+          <w:i/>
+          <w:iCs/>
+        </w:rPr>
+        <w:t>Angular Material</w:t>
+      </w:r>
+      <w:r>
+        <w:rPr>
+          <w:rFonts w:ascii="Times New Roman" w:hAnsi="Times New Roman" w:cs="Times New Roman"/>
+          <w:i/>
+          <w:iCs/>
+        </w:rPr>
+        <w:t>.</w:t>
+      </w:r>
+    </w:p>
+    <w:p>
+      <w:pPr>
+        <w:jc w:val="both"/>
+        <w:rPr>
+          <w:rFonts w:ascii="Times New Roman" w:hAnsi="Times New Roman" w:cs="Times New Roman"/>
+        </w:rPr>
+      </w:pPr>
+      <w:r>
+        <w:rPr>
+          <w:rFonts w:ascii="Times New Roman" w:hAnsi="Times New Roman" w:cs="Times New Roman"/>
+        </w:rPr>
+        <w:t xml:space="preserve">Angular Material es una librería de estilos para el desarrollo del “front” de aplicaciones web, está basada en la guía de diseño de Material Design, y está desarrollada por el equipo de Angular. Se </w:t>
+      </w:r>
+      <w:r>
+        <w:rPr>
+          <w:rFonts w:ascii="Times New Roman" w:hAnsi="Times New Roman" w:cs="Times New Roman"/>
+        </w:rPr>
+        <w:lastRenderedPageBreak/>
+        <w:t xml:space="preserve">decidió hacer uso de estas librerías ya que son bastante completas, lo cual ayuda a que la estética de la aplicación sea agradable e intuitiva, además, al ser desarrolladas por el equipo de Angular, encajan perfectamente con todas las herramientas ya mencionadas. </w:t>
+      </w:r>
+    </w:p>
+    <w:p>
+      <w:pPr>
+        <w:jc w:val="both"/>
+        <w:rPr>
+          <w:rFonts w:ascii="Times New Roman" w:hAnsi="Times New Roman" w:cs="Times New Roman"/>
+          <w:b/>
+          <w:bCs/>
+        </w:rPr>
+      </w:pPr>
+      <w:r>
+        <w:rPr>
+          <w:rFonts w:ascii="Times New Roman" w:hAnsi="Times New Roman" w:cs="Times New Roman"/>
+          <w:b/>
+          <w:bCs/>
+        </w:rPr>
+        <w:t xml:space="preserve">BACK-END: </w:t>
+      </w:r>
+    </w:p>
+    <w:p>
+      <w:pPr>
+        <w:jc w:val="both"/>
+        <w:rPr>
+          <w:rFonts w:ascii="Times New Roman" w:hAnsi="Times New Roman" w:cs="Times New Roman"/>
+          <w:i/>
+          <w:iCs/>
+        </w:rPr>
+      </w:pPr>
+      <w:r>
+        <w:rPr>
+          <w:rFonts w:ascii="Times New Roman" w:hAnsi="Times New Roman" w:cs="Times New Roman"/>
+          <w:i/>
+          <w:iCs/>
+        </w:rPr>
+        <w:t>JavaScript</w:t>
+      </w:r>
+      <w:r>
+        <w:rPr>
+          <w:rFonts w:ascii="Times New Roman" w:hAnsi="Times New Roman" w:cs="Times New Roman"/>
+          <w:i/>
+          <w:iCs/>
+        </w:rPr>
+        <w:t>.</w:t>
+      </w:r>
+    </w:p>
+    <w:p>
+      <w:pPr>
+        <w:jc w:val="both"/>
+        <w:rPr>
+          <w:rFonts w:ascii="Times New Roman" w:hAnsi="Times New Roman" w:cs="Times New Roman"/>
+        </w:rPr>
+      </w:pPr>
+      <w:r>
+        <w:rPr>
+          <w:rFonts w:ascii="Times New Roman" w:hAnsi="Times New Roman" w:cs="Times New Roman"/>
+        </w:rPr>
+        <w:t xml:space="preserve">JavaScript es un lenguaje de programación que permite implementar funciones complejas en el desarrollo de una página o aplicación web. Se quiso hacer uso de JavaScript para el back-end de la aplicación pues es la opción más adecuada para ello, como ya se mencionó anteriormente es un lenguaje de programación que nos ayudara con la funcionalidad de la página sin preocuparse por la estética de </w:t>
+      </w:r>
+      <w:r>
+        <w:rPr>
+          <w:rFonts w:ascii="Times New Roman" w:hAnsi="Times New Roman" w:cs="Times New Roman"/>
+        </w:rPr>
+        <w:t>esta</w:t>
+      </w:r>
+      <w:r>
+        <w:rPr>
+          <w:rFonts w:ascii="Times New Roman" w:hAnsi="Times New Roman" w:cs="Times New Roman"/>
+        </w:rPr>
+        <w:t xml:space="preserve">. </w:t>
+      </w:r>
+    </w:p>
+    <w:p>
+      <w:pPr>
+        <w:jc w:val="both"/>
+        <w:rPr>
+          <w:rFonts w:ascii="Times New Roman" w:hAnsi="Times New Roman" w:cs="Times New Roman"/>
+          <w:i/>
+          <w:iCs/>
+        </w:rPr>
+      </w:pPr>
+      <w:r>
+        <w:rPr>
+          <w:rFonts w:ascii="Times New Roman" w:hAnsi="Times New Roman" w:cs="Times New Roman"/>
+          <w:i/>
+          <w:iCs/>
+        </w:rPr>
+        <w:t>Mongoose</w:t>
+      </w:r>
+      <w:r>
+        <w:rPr>
+          <w:rFonts w:ascii="Times New Roman" w:hAnsi="Times New Roman" w:cs="Times New Roman"/>
+          <w:i/>
+          <w:iCs/>
+        </w:rPr>
+        <w:t>.</w:t>
+      </w:r>
+    </w:p>
+    <w:p>
+      <w:pPr>
+        <w:jc w:val="both"/>
+        <w:rPr>
+          <w:rFonts w:ascii="Times New Roman" w:hAnsi="Times New Roman" w:cs="Times New Roman"/>
+        </w:rPr>
+      </w:pPr>
+      <w:r>
+        <w:rPr>
+          <w:rFonts w:ascii="Times New Roman" w:hAnsi="Times New Roman" w:cs="Times New Roman"/>
+        </w:rPr>
+        <w:t>Mongoose es una biblioteca de JavaScript que permite definir esquemas con datos fuertemente tipados. Esta biblioteca permite crear un modelo basado en el esquema especificado anteriormente, dicho modelo se acopla a un documento MongoDB, el cual permite la realización de distintas funciones como validar, guardar, eliminar y/o consultar los datos previamente descritos. Se quiso hacer uso de esta biblioteca ya que complementa de forma óptima y eficaz al lenguaje JavaScript, ayudando así al desarrollo del back-end de la aplicación.</w:t>
+      </w:r>
+    </w:p>
+    <w:p>
+      <w:pPr>
+        <w:jc w:val="both"/>
+        <w:rPr>
+          <w:rFonts w:ascii="Times New Roman" w:hAnsi="Times New Roman" w:cs="Times New Roman"/>
+          <w:b/>
+          <w:bCs/>
+          <w:sz w:val="23"/>
+          <w:szCs w:val="23"/>
         </w:rPr>
       </w:pPr>
     </w:p>
@@ -5228,7 +6301,6 @@
   <w:style w:type="character" w:default="1" w:styleId="DefaultParagraphFont">
     <w:name w:val="Default Paragraph Font"/>
     <w:uiPriority w:val="1"/>
-    <w:semiHidden/>
     <w:unhideWhenUsed/>
   </w:style>
   <w:style w:type="table" w:default="1" w:styleId="TableNormal">

</xml_diff>

<commit_message>
Ciclo de vida, lenguajes y herramientas
</commit_message>
<xml_diff>
--- a/Descripción del sistema - PSU.docx
+++ b/Descripción del sistema - PSU.docx
@@ -2896,211 +2896,6 @@
           </w:p>
         </w:tc>
       </w:tr>
-      <w:tr>
-        <w:tc>
-          <w:tcPr>
-            <w:tcW w:w="1271" w:type="dxa"/>
-          </w:tcPr>
-          <w:p>
-            <w:pPr>
-              <w:jc w:val="center"/>
-              <w:rPr>
-                <w:rFonts w:ascii="Times New Roman" w:hAnsi="Times New Roman" w:cs="Times New Roman"/>
-              </w:rPr>
-            </w:pPr>
-          </w:p>
-        </w:tc>
-        <w:tc>
-          <w:tcPr>
-            <w:tcW w:w="5670" w:type="dxa"/>
-          </w:tcPr>
-          <w:p>
-            <w:pPr>
-              <w:jc w:val="center"/>
-              <w:rPr>
-                <w:rFonts w:ascii="Times New Roman" w:hAnsi="Times New Roman" w:cs="Times New Roman"/>
-              </w:rPr>
-            </w:pPr>
-          </w:p>
-        </w:tc>
-        <w:tc>
-          <w:tcPr>
-            <w:tcW w:w="1887" w:type="dxa"/>
-          </w:tcPr>
-          <w:p>
-            <w:pPr>
-              <w:jc w:val="center"/>
-              <w:rPr>
-                <w:rFonts w:ascii="Times New Roman" w:hAnsi="Times New Roman" w:cs="Times New Roman"/>
-              </w:rPr>
-            </w:pPr>
-          </w:p>
-        </w:tc>
-      </w:tr>
-      <w:tr>
-        <w:tc>
-          <w:tcPr>
-            <w:tcW w:w="1271" w:type="dxa"/>
-          </w:tcPr>
-          <w:p>
-            <w:pPr>
-              <w:jc w:val="center"/>
-              <w:rPr>
-                <w:rFonts w:ascii="Times New Roman" w:hAnsi="Times New Roman" w:cs="Times New Roman"/>
-              </w:rPr>
-            </w:pPr>
-          </w:p>
-        </w:tc>
-        <w:tc>
-          <w:tcPr>
-            <w:tcW w:w="5670" w:type="dxa"/>
-          </w:tcPr>
-          <w:p>
-            <w:pPr>
-              <w:jc w:val="center"/>
-              <w:rPr>
-                <w:rFonts w:ascii="Times New Roman" w:hAnsi="Times New Roman" w:cs="Times New Roman"/>
-              </w:rPr>
-            </w:pPr>
-          </w:p>
-        </w:tc>
-        <w:tc>
-          <w:tcPr>
-            <w:tcW w:w="1887" w:type="dxa"/>
-          </w:tcPr>
-          <w:p>
-            <w:pPr>
-              <w:jc w:val="center"/>
-              <w:rPr>
-                <w:rFonts w:ascii="Times New Roman" w:hAnsi="Times New Roman" w:cs="Times New Roman"/>
-              </w:rPr>
-            </w:pPr>
-          </w:p>
-        </w:tc>
-      </w:tr>
-      <w:tr>
-        <w:tc>
-          <w:tcPr>
-            <w:tcW w:w="1271" w:type="dxa"/>
-          </w:tcPr>
-          <w:p>
-            <w:pPr>
-              <w:jc w:val="center"/>
-              <w:rPr>
-                <w:rFonts w:ascii="Times New Roman" w:hAnsi="Times New Roman" w:cs="Times New Roman"/>
-              </w:rPr>
-            </w:pPr>
-          </w:p>
-        </w:tc>
-        <w:tc>
-          <w:tcPr>
-            <w:tcW w:w="5670" w:type="dxa"/>
-          </w:tcPr>
-          <w:p>
-            <w:pPr>
-              <w:jc w:val="center"/>
-              <w:rPr>
-                <w:rFonts w:ascii="Times New Roman" w:hAnsi="Times New Roman" w:cs="Times New Roman"/>
-              </w:rPr>
-            </w:pPr>
-          </w:p>
-        </w:tc>
-        <w:tc>
-          <w:tcPr>
-            <w:tcW w:w="1887" w:type="dxa"/>
-          </w:tcPr>
-          <w:p>
-            <w:pPr>
-              <w:jc w:val="center"/>
-              <w:rPr>
-                <w:rFonts w:ascii="Times New Roman" w:hAnsi="Times New Roman" w:cs="Times New Roman"/>
-              </w:rPr>
-            </w:pPr>
-          </w:p>
-        </w:tc>
-      </w:tr>
-      <w:tr>
-        <w:tc>
-          <w:tcPr>
-            <w:tcW w:w="1271" w:type="dxa"/>
-          </w:tcPr>
-          <w:p>
-            <w:pPr>
-              <w:jc w:val="center"/>
-              <w:rPr>
-                <w:rFonts w:ascii="Times New Roman" w:hAnsi="Times New Roman" w:cs="Times New Roman"/>
-              </w:rPr>
-            </w:pPr>
-          </w:p>
-        </w:tc>
-        <w:tc>
-          <w:tcPr>
-            <w:tcW w:w="5670" w:type="dxa"/>
-          </w:tcPr>
-          <w:p>
-            <w:pPr>
-              <w:jc w:val="center"/>
-              <w:rPr>
-                <w:rFonts w:ascii="Times New Roman" w:hAnsi="Times New Roman" w:cs="Times New Roman"/>
-              </w:rPr>
-            </w:pPr>
-          </w:p>
-        </w:tc>
-        <w:tc>
-          <w:tcPr>
-            <w:tcW w:w="1887" w:type="dxa"/>
-          </w:tcPr>
-          <w:p>
-            <w:pPr>
-              <w:jc w:val="center"/>
-              <w:rPr>
-                <w:rFonts w:ascii="Times New Roman" w:hAnsi="Times New Roman" w:cs="Times New Roman"/>
-              </w:rPr>
-            </w:pPr>
-          </w:p>
-        </w:tc>
-      </w:tr>
-      <w:tr>
-        <w:tc>
-          <w:tcPr>
-            <w:tcW w:w="1271" w:type="dxa"/>
-          </w:tcPr>
-          <w:p>
-            <w:pPr>
-              <w:jc w:val="center"/>
-              <w:rPr>
-                <w:rFonts w:ascii="Times New Roman" w:hAnsi="Times New Roman" w:cs="Times New Roman"/>
-              </w:rPr>
-            </w:pPr>
-          </w:p>
-        </w:tc>
-        <w:tc>
-          <w:tcPr>
-            <w:tcW w:w="5670" w:type="dxa"/>
-          </w:tcPr>
-          <w:p>
-            <w:pPr>
-              <w:jc w:val="center"/>
-              <w:rPr>
-                <w:rFonts w:ascii="Times New Roman" w:hAnsi="Times New Roman" w:cs="Times New Roman"/>
-              </w:rPr>
-            </w:pPr>
-          </w:p>
-        </w:tc>
-        <w:tc>
-          <w:tcPr>
-            <w:tcW w:w="1887" w:type="dxa"/>
-          </w:tcPr>
-          <w:p>
-            <w:pPr>
-              <w:jc w:val="center"/>
-              <w:rPr>
-                <w:rFonts w:ascii="Times New Roman" w:hAnsi="Times New Roman" w:cs="Times New Roman"/>
-              </w:rPr>
-            </w:pPr>
-          </w:p>
-        </w:tc>
-      </w:tr>
     </w:tbl>
     <w:p>
       <w:pPr>
@@ -3147,6 +2942,7 @@
         <w:rPr>
           <w:rFonts w:ascii="Times New Roman" w:hAnsi="Times New Roman" w:cs="Times New Roman"/>
         </w:rPr>
+        <w:lastRenderedPageBreak/>
         <w:t>En la anterior tabla se puede evidenciar como serán los entregables a los largo del proyecto, cabe resaltar que al ser un proyecto a mediano y largo plazo varios equipos estarán trabajando en este, por lo cual se requiere que cada equipo agregue sus entregables de acuerdo con el estado del proyecto y de acuerdo con el tiempo que estén manejando.</w:t>
       </w:r>
     </w:p>
@@ -3520,7 +3316,6 @@
           <w:sz w:val="25"/>
           <w:szCs w:val="25"/>
         </w:rPr>
-        <w:lastRenderedPageBreak/>
         <w:t>Contexto del proyecto.</w:t>
       </w:r>
     </w:p>
@@ -3555,6 +3350,7 @@
           <w:sz w:val="23"/>
           <w:szCs w:val="23"/>
         </w:rPr>
+        <w:lastRenderedPageBreak/>
         <w:t>Modelo de ciclo de vida del proyecto.</w:t>
       </w:r>
     </w:p>
@@ -3907,21 +3703,21 @@
           <w:sz w:val="23"/>
           <w:szCs w:val="23"/>
         </w:rPr>
+        <w:t>Lenguajes y herramientas.</w:t>
+      </w:r>
+    </w:p>
+    <w:p>
+      <w:pPr>
+        <w:jc w:val="both"/>
+        <w:rPr>
+          <w:rFonts w:ascii="Times New Roman" w:hAnsi="Times New Roman" w:cs="Times New Roman"/>
+        </w:rPr>
+      </w:pPr>
+      <w:r>
+        <w:rPr>
+          <w:rFonts w:ascii="Times New Roman" w:hAnsi="Times New Roman" w:cs="Times New Roman"/>
+        </w:rPr>
         <w:lastRenderedPageBreak/>
-        <w:t>Lenguajes y herramientas.</w:t>
-      </w:r>
-    </w:p>
-    <w:p>
-      <w:pPr>
-        <w:jc w:val="both"/>
-        <w:rPr>
-          <w:rFonts w:ascii="Times New Roman" w:hAnsi="Times New Roman" w:cs="Times New Roman"/>
-        </w:rPr>
-      </w:pPr>
-      <w:r>
-        <w:rPr>
-          <w:rFonts w:ascii="Times New Roman" w:hAnsi="Times New Roman" w:cs="Times New Roman"/>
-        </w:rPr>
         <w:t>Para la elaboración de este software se propone una aplicación web que sea capaz de ejecutarse tanto en dispositivos móviles como en computadores, todo con el fin de realizar de forma mas sencilla este software, considerando este factor a continuación se describen los lenguajes:</w:t>
       </w:r>
     </w:p>
@@ -4172,14 +3968,14 @@
         <w:rPr>
           <w:rFonts w:ascii="Times New Roman" w:hAnsi="Times New Roman" w:cs="Times New Roman"/>
         </w:rPr>
-        <w:t xml:space="preserve">Angular Material es una librería de estilos para el desarrollo del “front” de aplicaciones web, está basada en la guía de diseño de Material Design, y está desarrollada por el equipo de Angular. Se </w:t>
+        <w:t xml:space="preserve">Angular Material es una librería de estilos para el desarrollo del “front” de aplicaciones web, está basada en la guía de diseño de Material Design, y está desarrollada por el equipo de Angular. Se decidió hacer uso de estas librerías ya que son bastante completas, lo cual ayuda a que la estética de </w:t>
       </w:r>
       <w:r>
         <w:rPr>
           <w:rFonts w:ascii="Times New Roman" w:hAnsi="Times New Roman" w:cs="Times New Roman"/>
         </w:rPr>
         <w:lastRenderedPageBreak/>
-        <w:t xml:space="preserve">decidió hacer uso de estas librerías ya que son bastante completas, lo cual ayuda a que la estética de la aplicación sea agradable e intuitiva, además, al ser desarrolladas por el equipo de Angular, encajan perfectamente con todas las herramientas ya mencionadas. </w:t>
+        <w:t xml:space="preserve">la aplicación sea agradable e intuitiva, además, al ser desarrolladas por el equipo de Angular, encajan perfectamente con todas las herramientas ya mencionadas. </w:t>
       </w:r>
     </w:p>
     <w:p>

</xml_diff>